<commit_message>
Add comments to Expose docx
</commit_message>
<xml_diff>
--- a/usabilityEngineering/A1/Exposee.docx
+++ b/usabilityEngineering/A1/Exposee.docx
@@ -1,9 +1,7 @@
 
 <file path=word/document.xml><?xml version="1.0" encoding="utf-8"?>
-<w:document xmlns:wpc="http://schemas.microsoft.com/office/word/2010/wordprocessingCanvas" xmlns:cx="http://schemas.microsoft.com/office/drawing/2014/chartex" xmlns:cx1="http://schemas.microsoft.com/office/drawing/2015/9/8/chartex" xmlns:cx2="http://schemas.microsoft.com/office/drawing/2015/10/21/chartex" xmlns:mc="http://schemas.openxmlformats.org/markup-compatibility/2006" xmlns:o="urn:schemas-microsoft-com:office:office" xmlns:r="http://schemas.openxmlformats.org/officeDocument/2006/relationships" xmlns:m="http://schemas.openxmlformats.org/officeDocument/2006/math" xmlns:v="urn:schemas-microsoft-com:vml" xmlns:wp14="http://schemas.microsoft.com/office/word/2010/wordprocessingDrawing" xmlns:wp="http://schemas.openxmlformats.org/drawingml/2006/wordprocessingDrawing" xmlns:w10="urn:schemas-microsoft-com:office:word" xmlns:w="http://schemas.openxmlformats.org/wordprocessingml/2006/main" xmlns:w14="http://schemas.microsoft.com/office/word/2010/wordml" xmlns:w15="http://schemas.microsoft.com/office/word/2012/wordml" xmlns:w16se="http://schemas.microsoft.com/office/word/2015/wordml/symex" xmlns:wpg="http://schemas.microsoft.com/office/word/2010/wordprocessingGroup" xmlns:wpi="http://schemas.microsoft.com/office/word/2010/wordprocessingInk" xmlns:wne="http://schemas.microsoft.com/office/word/2006/wordml" xmlns:wps="http://schemas.microsoft.com/office/word/2010/wordprocessingShape" mc:Ignorable="w14 w15 w16se wp14">
+<w:document xmlns:wpc="http://schemas.microsoft.com/office/word/2010/wordprocessingCanvas" xmlns:mc="http://schemas.openxmlformats.org/markup-compatibility/2006" xmlns:o="urn:schemas-microsoft-com:office:office" xmlns:r="http://schemas.openxmlformats.org/officeDocument/2006/relationships" xmlns:m="http://schemas.openxmlformats.org/officeDocument/2006/math" xmlns:v="urn:schemas-microsoft-com:vml" xmlns:wp14="http://schemas.microsoft.com/office/word/2010/wordprocessingDrawing" xmlns:wp="http://schemas.openxmlformats.org/drawingml/2006/wordprocessingDrawing" xmlns:w10="urn:schemas-microsoft-com:office:word" xmlns:w="http://schemas.openxmlformats.org/wordprocessingml/2006/main" xmlns:w14="http://schemas.microsoft.com/office/word/2010/wordml" xmlns:w15="http://schemas.microsoft.com/office/word/2012/wordml" xmlns:wpg="http://schemas.microsoft.com/office/word/2010/wordprocessingGroup" xmlns:wpi="http://schemas.microsoft.com/office/word/2010/wordprocessingInk" xmlns:wne="http://schemas.microsoft.com/office/word/2006/wordml" xmlns:wps="http://schemas.microsoft.com/office/word/2010/wordprocessingShape" mc:Ignorable="w14 w15 wp14">
   <w:body>
-    <w:bookmarkStart w:id="0" w:name="_GoBack" w:displacedByCustomXml="next"/>
-    <w:bookmarkEnd w:id="0" w:displacedByCustomXml="next"/>
     <w:sdt>
       <w:sdtPr>
         <w:id w:val="248625615"/>
@@ -23,7 +21,7 @@
             <mc:AlternateContent>
               <mc:Choice Requires="wpg">
                 <w:drawing>
-                  <wp:anchor distT="0" distB="0" distL="114300" distR="114300" simplePos="0" relativeHeight="251662336" behindDoc="0" locked="0" layoutInCell="1" allowOverlap="1">
+                  <wp:anchor distT="0" distB="0" distL="114300" distR="114300" simplePos="0" relativeHeight="251662336" behindDoc="0" locked="0" layoutInCell="1" allowOverlap="1" wp14:anchorId="5CC22005" wp14:editId="1E533D08">
                     <wp:simplePos x="0" y="0"/>
                     <wp:positionH relativeFrom="page">
                       <wp:align>center</wp:align>
@@ -268,7 +266,7 @@
                   </wp:anchor>
                 </w:drawing>
               </mc:Choice>
-              <mc:Fallback>
+              <mc:Fallback xmlns:w16se="http://schemas.microsoft.com/office/word/2015/wordml/symex" xmlns:cx2="http://schemas.microsoft.com/office/drawing/2015/10/21/chartex" xmlns:cx1="http://schemas.microsoft.com/office/drawing/2015/9/8/chartex" xmlns:cx="http://schemas.microsoft.com/office/drawing/2014/chartex">
                 <w:pict>
                   <v:group w14:anchorId="58F5AB4D" id="Gruppe 149" o:spid="_x0000_s1026" style="position:absolute;margin-left:0;margin-top:0;width:8in;height:95.7pt;z-index:251662336;mso-width-percent:941;mso-height-percent:121;mso-top-percent:23;mso-position-horizontal:center;mso-position-horizontal-relative:page;mso-position-vertical-relative:page;mso-width-percent:941;mso-height-percent:121;mso-top-percent:23" coordorigin="" coordsize="73152,12161" o:gfxdata="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">
                     <v:shape id="Rechteck 51" o:spid="_x0000_s1027" style="position:absolute;width:73152;height:11303;visibility:visible;mso-wrap-style:square;v-text-anchor:middle" coordsize="7312660,1129665" o:gfxdata="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" path="m,l7312660,r,1129665l3619500,733425,,1091565,,xe" fillcolor="#5b9bd5 [3204]" stroked="f" strokeweight="1pt">
@@ -292,7 +290,7 @@
             <mc:AlternateContent>
               <mc:Choice Requires="wps">
                 <w:drawing>
-                  <wp:anchor distT="0" distB="0" distL="114300" distR="114300" simplePos="0" relativeHeight="251661312" behindDoc="0" locked="0" layoutInCell="1" allowOverlap="1" wp14:anchorId="3C93BA7C" wp14:editId="0A65FFEA">
+                  <wp:anchor distT="0" distB="0" distL="114300" distR="114300" simplePos="0" relativeHeight="251661312" behindDoc="0" locked="0" layoutInCell="1" allowOverlap="1" wp14:anchorId="7A590DE1" wp14:editId="457676DC">
                     <wp:simplePos x="0" y="0"/>
                     <wp:positionH relativeFrom="page">
                       <wp:align>center</wp:align>
@@ -359,6 +357,7 @@
                                     <w:lang w:val="en-US"/>
                                   </w:rPr>
                                 </w:pPr>
+                                <w:proofErr w:type="spellStart"/>
                                 <w:r>
                                   <w:rPr>
                                     <w:color w:val="5B9BD5" w:themeColor="accent1"/>
@@ -368,6 +367,7 @@
                                   </w:rPr>
                                   <w:t>Exposee</w:t>
                                 </w:r>
+                                <w:proofErr w:type="spellEnd"/>
                               </w:p>
                               <w:sdt>
                                 <w:sdtPr>
@@ -456,7 +456,7 @@
                   </wp:anchor>
                 </w:drawing>
               </mc:Choice>
-              <mc:Fallback>
+              <mc:Fallback xmlns:w16se="http://schemas.microsoft.com/office/word/2015/wordml/symex" xmlns:cx2="http://schemas.microsoft.com/office/drawing/2015/10/21/chartex" xmlns:cx1="http://schemas.microsoft.com/office/drawing/2015/9/8/chartex" xmlns:cx="http://schemas.microsoft.com/office/drawing/2014/chartex">
                 <w:pict>
                   <v:shapetype w14:anchorId="3C93BA7C" id="_x0000_t202" coordsize="21600,21600" o:spt="202" path="m,l,21600r21600,l21600,xe">
                     <v:stroke joinstyle="miter"/>
@@ -571,7 +571,7 @@
             <mc:AlternateContent>
               <mc:Choice Requires="wps">
                 <w:drawing>
-                  <wp:anchor distT="0" distB="0" distL="114300" distR="114300" simplePos="0" relativeHeight="251659264" behindDoc="0" locked="0" layoutInCell="1" allowOverlap="1" wp14:anchorId="061777D2" wp14:editId="4D5C7586">
+                  <wp:anchor distT="0" distB="0" distL="114300" distR="114300" simplePos="0" relativeHeight="251659264" behindDoc="0" locked="0" layoutInCell="1" allowOverlap="1" wp14:anchorId="6CBAB527" wp14:editId="51C49433">
                     <wp:simplePos x="0" y="0"/>
                     <wp:positionH relativeFrom="page">
                       <wp:align>center</wp:align>
@@ -693,13 +693,23 @@
                                         <w:szCs w:val="36"/>
                                       </w:rPr>
                                     </w:pPr>
+                                    <w:proofErr w:type="spellStart"/>
                                     <w:r>
                                       <w:rPr>
                                         <w:color w:val="404040" w:themeColor="text1" w:themeTint="BF"/>
                                         <w:sz w:val="36"/>
                                         <w:szCs w:val="36"/>
                                       </w:rPr>
-                                      <w:t>Fairy Shopping</w:t>
+                                      <w:t>Fairy</w:t>
+                                    </w:r>
+                                    <w:proofErr w:type="spellEnd"/>
+                                    <w:r>
+                                      <w:rPr>
+                                        <w:color w:val="404040" w:themeColor="text1" w:themeTint="BF"/>
+                                        <w:sz w:val="36"/>
+                                        <w:szCs w:val="36"/>
+                                      </w:rPr>
+                                      <w:t xml:space="preserve"> Shopping</w:t>
                                     </w:r>
                                   </w:p>
                                 </w:sdtContent>
@@ -724,7 +734,7 @@
                   </wp:anchor>
                 </w:drawing>
               </mc:Choice>
-              <mc:Fallback>
+              <mc:Fallback xmlns:w16se="http://schemas.microsoft.com/office/word/2015/wordml/symex" xmlns:cx2="http://schemas.microsoft.com/office/drawing/2015/10/21/chartex" xmlns:cx1="http://schemas.microsoft.com/office/drawing/2015/9/8/chartex" xmlns:cx="http://schemas.microsoft.com/office/drawing/2014/chartex">
                 <w:pict>
                   <v:shape w14:anchorId="061777D2" id="Textfeld 154" o:spid="_x0000_s1027" type="#_x0000_t202" style="position:absolute;margin-left:0;margin-top:0;width:8in;height:286.5pt;z-index:251659264;visibility:visible;mso-wrap-style:square;mso-width-percent:941;mso-height-percent:363;mso-top-percent:300;mso-wrap-distance-left:9pt;mso-wrap-distance-top:0;mso-wrap-distance-right:9pt;mso-wrap-distance-bottom:0;mso-position-horizontal:center;mso-position-horizontal-relative:page;mso-position-vertical-relative:page;mso-width-percent:941;mso-height-percent:363;mso-top-percent:300;mso-width-relative:page;mso-height-relative:page;v-text-anchor:bottom" o:gfxdata="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" filled="f" stroked="f" strokeweight=".5pt">
                     <v:textbox inset="126pt,0,54pt,0">
@@ -842,7 +852,7 @@
             <mc:AlternateContent>
               <mc:Choice Requires="wps">
                 <w:drawing>
-                  <wp:anchor distT="0" distB="0" distL="114300" distR="114300" simplePos="0" relativeHeight="251660288" behindDoc="0" locked="0" layoutInCell="1" allowOverlap="1" wp14:anchorId="1EC28FF7" wp14:editId="2919ABDB">
+                  <wp:anchor distT="0" distB="0" distL="114300" distR="114300" simplePos="0" relativeHeight="251660288" behindDoc="0" locked="0" layoutInCell="1" allowOverlap="1" wp14:anchorId="7D764C41" wp14:editId="3E5850C0">
                     <wp:simplePos x="0" y="0"/>
                     <wp:positionH relativeFrom="page">
                       <wp:posOffset>223284</wp:posOffset>
@@ -914,7 +924,43 @@
                                     <w:sz w:val="28"/>
                                     <w:szCs w:val="28"/>
                                   </w:rPr>
-                                  <w:t xml:space="preserve">Stefan Cimander, Phillip Riedmann, Thomas Weber, </w:t>
+                                  <w:t xml:space="preserve">Stefan </w:t>
+                                </w:r>
+                                <w:proofErr w:type="spellStart"/>
+                                <w:r>
+                                  <w:rPr>
+                                    <w:color w:val="595959" w:themeColor="text1" w:themeTint="A6"/>
+                                    <w:sz w:val="28"/>
+                                    <w:szCs w:val="28"/>
+                                  </w:rPr>
+                                  <w:t>Cimander</w:t>
+                                </w:r>
+                                <w:proofErr w:type="spellEnd"/>
+                                <w:r>
+                                  <w:rPr>
+                                    <w:color w:val="595959" w:themeColor="text1" w:themeTint="A6"/>
+                                    <w:sz w:val="28"/>
+                                    <w:szCs w:val="28"/>
+                                  </w:rPr>
+                                  <w:t xml:space="preserve">, Phillip </w:t>
+                                </w:r>
+                                <w:proofErr w:type="spellStart"/>
+                                <w:r>
+                                  <w:rPr>
+                                    <w:color w:val="595959" w:themeColor="text1" w:themeTint="A6"/>
+                                    <w:sz w:val="28"/>
+                                    <w:szCs w:val="28"/>
+                                  </w:rPr>
+                                  <w:t>Riedmann</w:t>
+                                </w:r>
+                                <w:proofErr w:type="spellEnd"/>
+                                <w:r>
+                                  <w:rPr>
+                                    <w:color w:val="595959" w:themeColor="text1" w:themeTint="A6"/>
+                                    <w:sz w:val="28"/>
+                                    <w:szCs w:val="28"/>
+                                  </w:rPr>
+                                  <w:t xml:space="preserve">, Thomas Weber, </w:t>
                                 </w:r>
                                 <w:sdt>
                                   <w:sdtPr>
@@ -945,8 +991,18 @@
                                         <w:sz w:val="28"/>
                                         <w:szCs w:val="28"/>
                                       </w:rPr>
-                                      <w:t xml:space="preserve"> Schnappinger</w:t>
+                                      <w:t xml:space="preserve"> </w:t>
                                     </w:r>
+                                    <w:proofErr w:type="spellStart"/>
+                                    <w:r>
+                                      <w:rPr>
+                                        <w:color w:val="595959" w:themeColor="text1" w:themeTint="A6"/>
+                                        <w:sz w:val="28"/>
+                                        <w:szCs w:val="28"/>
+                                      </w:rPr>
+                                      <w:t>Schnappinger</w:t>
+                                    </w:r>
+                                    <w:proofErr w:type="spellEnd"/>
                                   </w:sdtContent>
                                 </w:sdt>
                               </w:p>
@@ -1006,7 +1062,7 @@
                   </wp:anchor>
                 </w:drawing>
               </mc:Choice>
-              <mc:Fallback>
+              <mc:Fallback xmlns:w16se="http://schemas.microsoft.com/office/word/2015/wordml/symex" xmlns:cx2="http://schemas.microsoft.com/office/drawing/2015/10/21/chartex" xmlns:cx1="http://schemas.microsoft.com/office/drawing/2015/9/8/chartex" xmlns:cx="http://schemas.microsoft.com/office/drawing/2014/chartex">
                 <w:pict>
                   <v:shape w14:anchorId="1EC28FF7" id="Textfeld 152" o:spid="_x0000_s1028" type="#_x0000_t202" style="position:absolute;margin-left:17.6pt;margin-top:0;width:8in;height:94.6pt;z-index:251660288;visibility:visible;mso-wrap-style:square;mso-width-percent:941;mso-height-percent:0;mso-wrap-distance-left:9pt;mso-wrap-distance-top:0;mso-wrap-distance-right:9pt;mso-wrap-distance-bottom:0;mso-position-horizontal:absolute;mso-position-horizontal-relative:page;mso-position-vertical:bottom;mso-position-vertical-relative:margin;mso-width-percent:941;mso-height-percent:0;mso-width-relative:page;mso-height-relative:page;v-text-anchor:bottom" o:gfxdata="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" filled="f" stroked="f" strokeweight=".5pt">
                     <v:textbox inset="126pt,0,54pt,0">
@@ -1175,6 +1231,7 @@
           <w:lang w:val="en-US"/>
         </w:rPr>
       </w:pPr>
+      <w:commentRangeStart w:id="0"/>
       <w:r>
         <w:rPr>
           <w:lang w:val="en-US"/>
@@ -1182,6 +1239,15 @@
         <w:lastRenderedPageBreak/>
         <w:t>Vision</w:t>
       </w:r>
+      <w:commentRangeEnd w:id="0"/>
+      <w:r>
+        <w:rPr>
+          <w:rStyle w:val="Kommentarzeichen"/>
+          <w:rFonts w:asciiTheme="minorHAnsi" w:eastAsiaTheme="minorEastAsia" w:hAnsiTheme="minorHAnsi" w:cstheme="minorBidi"/>
+          <w:color w:val="auto"/>
+        </w:rPr>
+        <w:commentReference w:id="0"/>
+      </w:r>
     </w:p>
     <w:p>
       <w:pPr>
@@ -1202,11 +1268,25 @@
         </w:rPr>
         <w:t xml:space="preserve">Shopping can be fun. We all know that. </w:t>
       </w:r>
-      <w:r>
-        <w:rPr>
-          <w:lang w:val="en-US"/>
-        </w:rPr>
-        <w:t>And shopping can be costly, nerv</w:t>
+      <w:commentRangeStart w:id="1"/>
+      <w:r>
+        <w:rPr>
+          <w:lang w:val="en-US"/>
+        </w:rPr>
+        <w:t>And</w:t>
+      </w:r>
+      <w:commentRangeEnd w:id="1"/>
+      <w:r>
+        <w:rPr>
+          <w:rStyle w:val="Kommentarzeichen"/>
+        </w:rPr>
+        <w:commentReference w:id="1"/>
+      </w:r>
+      <w:r>
+        <w:rPr>
+          <w:lang w:val="en-US"/>
+        </w:rPr>
+        <w:t xml:space="preserve"> shopping can be costly, nerv</w:t>
       </w:r>
       <w:r>
         <w:rPr>
@@ -1218,7 +1298,27 @@
         <w:rPr>
           <w:lang w:val="en-US"/>
         </w:rPr>
-        <w:t xml:space="preserve">-wracking, time-intensive and annoying stress. </w:t>
+        <w:t xml:space="preserve">-wracking, time-intensive and </w:t>
+      </w:r>
+      <w:commentRangeStart w:id="2"/>
+      <w:r>
+        <w:rPr>
+          <w:lang w:val="en-US"/>
+        </w:rPr>
+        <w:t>annoying</w:t>
+      </w:r>
+      <w:commentRangeEnd w:id="2"/>
+      <w:r>
+        <w:rPr>
+          <w:rStyle w:val="Kommentarzeichen"/>
+        </w:rPr>
+        <w:commentReference w:id="2"/>
+      </w:r>
+      <w:r>
+        <w:rPr>
+          <w:lang w:val="en-US"/>
+        </w:rPr>
+        <w:t xml:space="preserve"> stress. </w:t>
       </w:r>
       <w:r>
         <w:rPr>
@@ -1242,7 +1342,27 @@
         <w:rPr>
           <w:lang w:val="en-US"/>
         </w:rPr>
-        <w:t xml:space="preserve">We do not want this. We want to have fun. </w:t>
+        <w:t xml:space="preserve">We do not want </w:t>
+      </w:r>
+      <w:commentRangeStart w:id="3"/>
+      <w:r>
+        <w:rPr>
+          <w:lang w:val="en-US"/>
+        </w:rPr>
+        <w:t>this</w:t>
+      </w:r>
+      <w:commentRangeEnd w:id="3"/>
+      <w:r>
+        <w:rPr>
+          <w:rStyle w:val="Kommentarzeichen"/>
+        </w:rPr>
+        <w:commentReference w:id="3"/>
+      </w:r>
+      <w:r>
+        <w:rPr>
+          <w:lang w:val="en-US"/>
+        </w:rPr>
+        <w:t xml:space="preserve">. We want to have fun. </w:t>
       </w:r>
     </w:p>
     <w:p>
@@ -1345,7 +1465,41 @@
         <w:rPr>
           <w:lang w:val="en-US"/>
         </w:rPr>
-        <w:t xml:space="preserve"> shop in order to save 12 ct per piece because of special offers. After spending the second half of the day merging your lists and making plans where to buy what products and how to make the best of all the special offers, you are very proud of the result: A master plan that saves you a total of 5 dollars. We all like the good feeling that we get by being so clever and sav</w:t>
+        <w:t xml:space="preserve"> shop in order to save 12 </w:t>
+      </w:r>
+      <w:proofErr w:type="spellStart"/>
+      <w:r>
+        <w:rPr>
+          <w:lang w:val="en-US"/>
+        </w:rPr>
+        <w:t>ct</w:t>
+      </w:r>
+      <w:proofErr w:type="spellEnd"/>
+      <w:r>
+        <w:rPr>
+          <w:lang w:val="en-US"/>
+        </w:rPr>
+        <w:t xml:space="preserve"> per piece because of special offers. After spending the second half of the day merging your lists and making plans where to buy what products and how to make the best of all the special offers, you are very proud of the result: A master plan that saves you a total of 5 </w:t>
+      </w:r>
+      <w:commentRangeStart w:id="4"/>
+      <w:r>
+        <w:rPr>
+          <w:lang w:val="en-US"/>
+        </w:rPr>
+        <w:t>dollars</w:t>
+      </w:r>
+      <w:commentRangeEnd w:id="4"/>
+      <w:r>
+        <w:rPr>
+          <w:rStyle w:val="Kommentarzeichen"/>
+        </w:rPr>
+        <w:commentReference w:id="4"/>
+      </w:r>
+      <w:r>
+        <w:rPr>
+          <w:lang w:val="en-US"/>
+        </w:rPr>
+        <w:t>. We all like the good feeling that we get by being so clever and sav</w:t>
       </w:r>
       <w:r>
         <w:rPr>
@@ -1448,7 +1602,27 @@
         <w:rPr>
           <w:lang w:val="en-US"/>
         </w:rPr>
-        <w:t xml:space="preserve"> We do not like this scenario either.</w:t>
+        <w:t xml:space="preserve"> We do not like this scenario </w:t>
+      </w:r>
+      <w:commentRangeStart w:id="5"/>
+      <w:r>
+        <w:rPr>
+          <w:lang w:val="en-US"/>
+        </w:rPr>
+        <w:t>either</w:t>
+      </w:r>
+      <w:commentRangeEnd w:id="5"/>
+      <w:r>
+        <w:rPr>
+          <w:rStyle w:val="Kommentarzeichen"/>
+        </w:rPr>
+        <w:commentReference w:id="5"/>
+      </w:r>
+      <w:r>
+        <w:rPr>
+          <w:lang w:val="en-US"/>
+        </w:rPr>
+        <w:t>.</w:t>
       </w:r>
     </w:p>
     <w:p>
@@ -1475,7 +1649,29 @@
         <w:rPr>
           <w:lang w:val="en-US"/>
         </w:rPr>
-        <w:t xml:space="preserve">in an effortless way? What a fairy experience that would be! </w:t>
+        <w:t xml:space="preserve">in an effortless way? What </w:t>
+      </w:r>
+      <w:commentRangeStart w:id="6"/>
+      <w:r>
+        <w:rPr>
+          <w:lang w:val="en-US"/>
+        </w:rPr>
+        <w:t>a fairy experience</w:t>
+      </w:r>
+      <w:commentRangeEnd w:id="6"/>
+      <w:r>
+        <w:rPr>
+          <w:rStyle w:val="Kommentarzeichen"/>
+          <w:rFonts w:asciiTheme="minorHAnsi" w:eastAsiaTheme="minorEastAsia" w:hAnsiTheme="minorHAnsi" w:cstheme="minorBidi"/>
+          <w:color w:val="auto"/>
+        </w:rPr>
+        <w:commentReference w:id="6"/>
+      </w:r>
+      <w:r>
+        <w:rPr>
+          <w:lang w:val="en-US"/>
+        </w:rPr>
+        <w:t xml:space="preserve"> that would be! </w:t>
       </w:r>
     </w:p>
     <w:p>
@@ -1489,7 +1685,51 @@
         <w:rPr>
           <w:lang w:val="en-US"/>
         </w:rPr>
-        <w:t xml:space="preserve">The Elisa shopping list app grants you this experience. All you have to do is to add items you want to buy to a list stored at your smartphone. </w:t>
+        <w:t xml:space="preserve">The Elisa shopping list app </w:t>
+      </w:r>
+      <w:commentRangeStart w:id="7"/>
+      <w:r>
+        <w:rPr>
+          <w:lang w:val="en-US"/>
+        </w:rPr>
+        <w:t>grants</w:t>
+      </w:r>
+      <w:commentRangeEnd w:id="7"/>
+      <w:r>
+        <w:rPr>
+          <w:rStyle w:val="Kommentarzeichen"/>
+          <w:rFonts w:asciiTheme="minorHAnsi" w:eastAsiaTheme="minorEastAsia" w:hAnsiTheme="minorHAnsi" w:cstheme="minorBidi"/>
+          <w:color w:val="auto"/>
+        </w:rPr>
+        <w:commentReference w:id="7"/>
+      </w:r>
+      <w:r>
+        <w:rPr>
+          <w:lang w:val="en-US"/>
+        </w:rPr>
+        <w:t xml:space="preserve"> you this experience. All you have to do is to add items you want to buy </w:t>
+      </w:r>
+      <w:commentRangeStart w:id="8"/>
+      <w:r>
+        <w:rPr>
+          <w:lang w:val="en-US"/>
+        </w:rPr>
+        <w:t>to a list stored at your smartphone</w:t>
+      </w:r>
+      <w:commentRangeEnd w:id="8"/>
+      <w:r>
+        <w:rPr>
+          <w:rStyle w:val="Kommentarzeichen"/>
+          <w:rFonts w:asciiTheme="minorHAnsi" w:eastAsiaTheme="minorEastAsia" w:hAnsiTheme="minorHAnsi" w:cstheme="minorBidi"/>
+          <w:color w:val="auto"/>
+        </w:rPr>
+        <w:commentReference w:id="8"/>
+      </w:r>
+      <w:r>
+        <w:rPr>
+          <w:lang w:val="en-US"/>
+        </w:rPr>
+        <w:t xml:space="preserve">. </w:t>
       </w:r>
       <w:r>
         <w:rPr>
@@ -1551,7 +1791,27 @@
         <w:rPr>
           <w:lang w:val="en-US"/>
         </w:rPr>
-        <w:t xml:space="preserve"> products in her huge database and automatically sorts your wishes following several optimization criteria. Whether you want to buy products at the cheapest prices, at the lowest time investment or stores of the shortest distance, or even a mix of all that - Elisa is there to do all the work for you. Elisa wants to make you feel good. Elisa does not want you to run out of toilet paper</w:t>
+        <w:t xml:space="preserve"> products in her huge database and automatically sorts your wishes following several optimization criteria. Whether you want to buy products at the cheapest prices, at the lowest time investment or stores of the shortest distance, or even a mix of all that - Elisa is there to do all the work for you. </w:t>
+      </w:r>
+      <w:commentRangeStart w:id="9"/>
+      <w:r>
+        <w:rPr>
+          <w:lang w:val="en-US"/>
+        </w:rPr>
+        <w:t>Elisa wants to make you feel good</w:t>
+      </w:r>
+      <w:commentRangeEnd w:id="9"/>
+      <w:r>
+        <w:rPr>
+          <w:rStyle w:val="Kommentarzeichen"/>
+        </w:rPr>
+        <w:commentReference w:id="9"/>
+      </w:r>
+      <w:r>
+        <w:rPr>
+          <w:lang w:val="en-US"/>
+        </w:rPr>
+        <w:t>. Elisa does not want you to run out of toilet paper</w:t>
       </w:r>
       <w:r>
         <w:rPr>
@@ -1578,11 +1838,25 @@
           <w:lang w:val="en-US"/>
         </w:rPr>
       </w:pPr>
-      <w:r>
-        <w:rPr>
-          <w:lang w:val="en-US"/>
-        </w:rPr>
-        <w:t xml:space="preserve"> As a female, Elisa </w:t>
+      <w:commentRangeStart w:id="10"/>
+      <w:r>
+        <w:rPr>
+          <w:lang w:val="en-US"/>
+        </w:rPr>
+        <w:t xml:space="preserve"> As a female</w:t>
+      </w:r>
+      <w:commentRangeEnd w:id="10"/>
+      <w:r>
+        <w:rPr>
+          <w:rStyle w:val="Kommentarzeichen"/>
+        </w:rPr>
+        <w:commentReference w:id="10"/>
+      </w:r>
+      <w:r>
+        <w:rPr>
+          <w:lang w:val="en-US"/>
+        </w:rPr>
+        <w:t xml:space="preserve">, Elisa </w:t>
       </w:r>
       <w:r>
         <w:rPr>
@@ -1594,7 +1868,41 @@
         <w:rPr>
           <w:lang w:val="en-US"/>
         </w:rPr>
-        <w:t xml:space="preserve">tasking. So don’t be selfish, invite others to use Elisa, and you will experience her multi user features. Sharing and cooperative editing of lists is supported and an ideal opportunity for all household members to keep on track with the other persons’ needs. You can share your whole list or just entries that are e.g. related to your next holiday. Elisa does not only make your life easier, but also your life with others. </w:t>
+        <w:t xml:space="preserve">tasking. So don’t be selfish, invite others to use Elisa, and </w:t>
+      </w:r>
+      <w:commentRangeStart w:id="11"/>
+      <w:r>
+        <w:rPr>
+          <w:lang w:val="en-US"/>
+        </w:rPr>
+        <w:t>you will experience her multi user features</w:t>
+      </w:r>
+      <w:commentRangeEnd w:id="11"/>
+      <w:r>
+        <w:rPr>
+          <w:rStyle w:val="Kommentarzeichen"/>
+        </w:rPr>
+        <w:commentReference w:id="11"/>
+      </w:r>
+      <w:r>
+        <w:rPr>
+          <w:lang w:val="en-US"/>
+        </w:rPr>
+        <w:t xml:space="preserve">. Sharing and cooperative editing of lists is supported and an ideal opportunity for all household members to keep on track with the other persons’ needs. You can share your whole list or just entries that are e.g. related to your next holiday. Elisa does not only make </w:t>
+      </w:r>
+      <w:commentRangeStart w:id="12"/>
+      <w:r>
+        <w:rPr>
+          <w:lang w:val="en-US"/>
+        </w:rPr>
+        <w:t xml:space="preserve">your life easier, but also your life with others. </w:t>
+      </w:r>
+      <w:commentRangeEnd w:id="12"/>
+      <w:r>
+        <w:rPr>
+          <w:rStyle w:val="Kommentarzeichen"/>
+        </w:rPr>
+        <w:commentReference w:id="12"/>
       </w:r>
     </w:p>
     <w:p>
@@ -1795,11 +2103,25 @@
           <w:lang w:val="en-US"/>
         </w:rPr>
       </w:pPr>
-      <w:r>
-        <w:rPr>
-          <w:lang w:val="en-US"/>
-        </w:rPr>
-        <w:t>How much time do users want to spend on entering new items to a list?</w:t>
+      <w:commentRangeStart w:id="13"/>
+      <w:r>
+        <w:rPr>
+          <w:lang w:val="en-US"/>
+        </w:rPr>
+        <w:t xml:space="preserve">How much time </w:t>
+      </w:r>
+      <w:commentRangeEnd w:id="13"/>
+      <w:r>
+        <w:rPr>
+          <w:rStyle w:val="Kommentarzeichen"/>
+        </w:rPr>
+        <w:commentReference w:id="13"/>
+      </w:r>
+      <w:r>
+        <w:rPr>
+          <w:lang w:val="en-US"/>
+        </w:rPr>
+        <w:t>do users want to spend on entering new items to a list?</w:t>
       </w:r>
     </w:p>
     <w:p>
@@ -1891,11 +2213,33 @@
           <w:lang w:val="en-US"/>
         </w:rPr>
       </w:pPr>
-      <w:r>
-        <w:rPr>
-          <w:lang w:val="en-US"/>
-        </w:rPr>
-        <w:t>How are user studies performed, given there is no comparable technology on the market?</w:t>
+      <w:commentRangeStart w:id="14"/>
+      <w:r>
+        <w:rPr>
+          <w:lang w:val="en-US"/>
+        </w:rPr>
+        <w:t xml:space="preserve">How </w:t>
+      </w:r>
+      <w:proofErr w:type="gramStart"/>
+      <w:r>
+        <w:rPr>
+          <w:lang w:val="en-US"/>
+        </w:rPr>
+        <w:t>are user studies performed</w:t>
+      </w:r>
+      <w:commentRangeEnd w:id="14"/>
+      <w:proofErr w:type="gramEnd"/>
+      <w:r>
+        <w:rPr>
+          <w:rStyle w:val="Kommentarzeichen"/>
+        </w:rPr>
+        <w:commentReference w:id="14"/>
+      </w:r>
+      <w:r>
+        <w:rPr>
+          <w:lang w:val="en-US"/>
+        </w:rPr>
+        <w:t>, given there is no comparable technology on the market?</w:t>
       </w:r>
     </w:p>
     <w:p>
@@ -1909,6 +2253,7 @@
           <w:lang w:val="en-US"/>
         </w:rPr>
       </w:pPr>
+      <w:commentRangeStart w:id="15"/>
       <w:r>
         <w:rPr>
           <w:lang w:val="en-US"/>
@@ -1925,7 +2270,21 @@
         <w:rPr>
           <w:lang w:val="en-US"/>
         </w:rPr>
-        <w:t xml:space="preserve"> have optimization criteria like nutrition facts, vegetarian labels, distance to the shop or favorite stores?</w:t>
+        <w:t xml:space="preserve"> have optimization criteria like nutrition facts, vegetarian labels, </w:t>
+      </w:r>
+      <w:proofErr w:type="gramStart"/>
+      <w:r>
+        <w:rPr>
+          <w:lang w:val="en-US"/>
+        </w:rPr>
+        <w:t>distance</w:t>
+      </w:r>
+      <w:proofErr w:type="gramEnd"/>
+      <w:r>
+        <w:rPr>
+          <w:lang w:val="en-US"/>
+        </w:rPr>
+        <w:t xml:space="preserve"> to the shop or favorite stores?</w:t>
       </w:r>
     </w:p>
     <w:p>
@@ -1951,6 +2310,13 @@
         </w:rPr>
         <w:t xml:space="preserve"> are they dominated by the wish to save money?</w:t>
       </w:r>
+      <w:commentRangeEnd w:id="15"/>
+      <w:r>
+        <w:rPr>
+          <w:rStyle w:val="Kommentarzeichen"/>
+        </w:rPr>
+        <w:commentReference w:id="15"/>
+      </w:r>
     </w:p>
     <w:p>
       <w:pPr>
@@ -1981,11 +2347,19 @@
           <w:lang w:val="en-US"/>
         </w:rPr>
       </w:pPr>
+      <w:commentRangeStart w:id="16"/>
       <w:r>
         <w:rPr>
           <w:lang w:val="en-US"/>
         </w:rPr>
         <w:t>What process is best to follow solving these questions?</w:t>
+      </w:r>
+      <w:commentRangeEnd w:id="16"/>
+      <w:r>
+        <w:rPr>
+          <w:rStyle w:val="Kommentarzeichen"/>
+        </w:rPr>
+        <w:commentReference w:id="16"/>
       </w:r>
     </w:p>
     <w:p>
@@ -2194,11 +2568,25 @@
           <w:lang w:val="en-US"/>
         </w:rPr>
       </w:pPr>
-      <w:r>
-        <w:rPr>
-          <w:lang w:val="en-US"/>
-        </w:rPr>
-        <w:t>As there is neither time nor money to create true research based personas, proto-personas will be used instead. These are personas that are created based on the team</w:t>
+      <w:commentRangeStart w:id="17"/>
+      <w:r>
+        <w:rPr>
+          <w:lang w:val="en-US"/>
+        </w:rPr>
+        <w:t xml:space="preserve">As there is neither time </w:t>
+      </w:r>
+      <w:commentRangeEnd w:id="17"/>
+      <w:r>
+        <w:rPr>
+          <w:rStyle w:val="Kommentarzeichen"/>
+        </w:rPr>
+        <w:commentReference w:id="17"/>
+      </w:r>
+      <w:r>
+        <w:rPr>
+          <w:lang w:val="en-US"/>
+        </w:rPr>
+        <w:t>nor money to create true research based personas, proto-personas will be used instead. These are personas that are created based on the team</w:t>
       </w:r>
       <w:r>
         <w:rPr>
@@ -2283,11 +2671,25 @@
           <w:lang w:val="en-US"/>
         </w:rPr>
       </w:pPr>
-      <w:r>
-        <w:rPr>
-          <w:lang w:val="en-US"/>
-        </w:rPr>
-        <w:t xml:space="preserve">Method cards contain several methods meant to give developers a better understanding of the user and inspire good designs. These methods are usually printed onto cards which are drawn to determine which technique to use next. As this project is limited both in money and in time, we chose </w:t>
+      <w:commentRangeStart w:id="18"/>
+      <w:r>
+        <w:rPr>
+          <w:lang w:val="en-US"/>
+        </w:rPr>
+        <w:t xml:space="preserve">Method cards contain several methods meant to give developers a better understanding of the user and inspire good designs. These methods are usually printed onto cards which are drawn to determine which technique to use next. </w:t>
+      </w:r>
+      <w:commentRangeEnd w:id="18"/>
+      <w:r>
+        <w:rPr>
+          <w:rStyle w:val="Kommentarzeichen"/>
+        </w:rPr>
+        <w:commentReference w:id="18"/>
+      </w:r>
+      <w:r>
+        <w:rPr>
+          <w:lang w:val="en-US"/>
+        </w:rPr>
+        <w:t xml:space="preserve">As this project is limited both in money and in time, we chose </w:t>
       </w:r>
       <w:r>
         <w:rPr>
@@ -3002,13 +3404,23 @@
                 <w:lang w:val="en-US"/>
               </w:rPr>
             </w:pPr>
+            <w:proofErr w:type="spellStart"/>
             <w:r>
               <w:rPr>
                 <w:b/>
                 <w:color w:val="0070C0"/>
                 <w:lang w:val="en-US"/>
               </w:rPr>
-              <w:t>Unfocus group</w:t>
+              <w:t>Unfocus</w:t>
+            </w:r>
+            <w:proofErr w:type="spellEnd"/>
+            <w:r>
+              <w:rPr>
+                <w:b/>
+                <w:color w:val="0070C0"/>
+                <w:lang w:val="en-US"/>
+              </w:rPr>
+              <w:t xml:space="preserve"> group</w:t>
             </w:r>
           </w:p>
           <w:p>
@@ -3272,12 +3684,22 @@
           <w:lang w:val="en-US"/>
         </w:rPr>
       </w:pPr>
+      <w:commentRangeStart w:id="19"/>
       <w:r>
         <w:rPr>
           <w:lang w:val="en-US"/>
         </w:rPr>
         <w:lastRenderedPageBreak/>
         <w:t>GOMS</w:t>
+      </w:r>
+      <w:commentRangeEnd w:id="19"/>
+      <w:r>
+        <w:rPr>
+          <w:rStyle w:val="Kommentarzeichen"/>
+          <w:rFonts w:asciiTheme="minorHAnsi" w:eastAsiaTheme="minorEastAsia" w:hAnsiTheme="minorHAnsi" w:cstheme="minorBidi"/>
+          <w:color w:val="auto"/>
+        </w:rPr>
+        <w:commentReference w:id="19"/>
       </w:r>
     </w:p>
     <w:p>
@@ -3419,7 +3841,85 @@
         <w:rPr>
           <w:lang w:val="en-US"/>
         </w:rPr>
-        <w:t xml:space="preserve"> To predict how long experienced users need to accomplish a common task without errors, the keystroke-level model is used. It is very similar to GOMS, as it consists of six operators: K means a certain key or button to be pressed, while P describes the action of pointing to a screen element with the mouse. H(oming) is the movement between two input devices. Other operators are D(rawing) and M(entally) preparing for the next action. </w:t>
+        <w:t xml:space="preserve"> To predict how long experienced users need to accomplish a common task without errors, the keystroke-level model is used. It is very similar to GOMS, as it consists of six operators</w:t>
+      </w:r>
+      <w:commentRangeStart w:id="20"/>
+      <w:r>
+        <w:rPr>
+          <w:lang w:val="en-US"/>
+        </w:rPr>
+        <w:t xml:space="preserve">: K means a certain key or button to be pressed, while P describes the action of pointing to a screen element with the mouse. </w:t>
+      </w:r>
+      <w:proofErr w:type="gramStart"/>
+      <w:r>
+        <w:rPr>
+          <w:lang w:val="en-US"/>
+        </w:rPr>
+        <w:t>H(</w:t>
+      </w:r>
+      <w:proofErr w:type="spellStart"/>
+      <w:proofErr w:type="gramEnd"/>
+      <w:r>
+        <w:rPr>
+          <w:lang w:val="en-US"/>
+        </w:rPr>
+        <w:t>oming</w:t>
+      </w:r>
+      <w:proofErr w:type="spellEnd"/>
+      <w:r>
+        <w:rPr>
+          <w:lang w:val="en-US"/>
+        </w:rPr>
+        <w:t xml:space="preserve">) is the movement between two input devices. Other operators are </w:t>
+      </w:r>
+      <w:proofErr w:type="gramStart"/>
+      <w:r>
+        <w:rPr>
+          <w:lang w:val="en-US"/>
+        </w:rPr>
+        <w:t>D(</w:t>
+      </w:r>
+      <w:proofErr w:type="spellStart"/>
+      <w:proofErr w:type="gramEnd"/>
+      <w:r>
+        <w:rPr>
+          <w:lang w:val="en-US"/>
+        </w:rPr>
+        <w:t>rawing</w:t>
+      </w:r>
+      <w:proofErr w:type="spellEnd"/>
+      <w:r>
+        <w:rPr>
+          <w:lang w:val="en-US"/>
+        </w:rPr>
+        <w:t>) and M(</w:t>
+      </w:r>
+      <w:proofErr w:type="spellStart"/>
+      <w:r>
+        <w:rPr>
+          <w:lang w:val="en-US"/>
+        </w:rPr>
+        <w:t>entally</w:t>
+      </w:r>
+      <w:proofErr w:type="spellEnd"/>
+      <w:r>
+        <w:rPr>
+          <w:lang w:val="en-US"/>
+        </w:rPr>
+        <w:t>) preparing for the next action.</w:t>
+      </w:r>
+      <w:commentRangeEnd w:id="20"/>
+      <w:r>
+        <w:rPr>
+          <w:rStyle w:val="Kommentarzeichen"/>
+        </w:rPr>
+        <w:commentReference w:id="20"/>
+      </w:r>
+      <w:r>
+        <w:rPr>
+          <w:lang w:val="en-US"/>
+        </w:rPr>
+        <w:t xml:space="preserve"> </w:t>
       </w:r>
       <w:sdt>
         <w:sdtPr>
@@ -3529,11 +4029,21 @@
           <w:lang w:val="en-US"/>
         </w:rPr>
       </w:pPr>
+      <w:commentRangeStart w:id="21"/>
       <w:r>
         <w:rPr>
           <w:lang w:val="en-US"/>
         </w:rPr>
         <w:t xml:space="preserve">Heuristic Evaluation </w:t>
+      </w:r>
+      <w:commentRangeEnd w:id="21"/>
+      <w:r>
+        <w:rPr>
+          <w:rStyle w:val="Kommentarzeichen"/>
+          <w:rFonts w:asciiTheme="minorHAnsi" w:eastAsiaTheme="minorEastAsia" w:hAnsiTheme="minorHAnsi" w:cstheme="minorBidi"/>
+          <w:color w:val="auto"/>
+        </w:rPr>
+        <w:commentReference w:id="21"/>
       </w:r>
     </w:p>
     <w:p>
@@ -3681,22 +4191,63 @@
           <w:color w:val="000000" w:themeColor="text1"/>
           <w:lang w:val="en-US"/>
         </w:rPr>
-        <w:t xml:space="preserve">Stefan Cimander, </w:t>
-      </w:r>
+        <w:t xml:space="preserve">Stefan </w:t>
+      </w:r>
+      <w:proofErr w:type="spellStart"/>
       <w:r>
         <w:rPr>
           <w:color w:val="000000" w:themeColor="text1"/>
           <w:lang w:val="en-US"/>
         </w:rPr>
-        <w:t>Philipp Riedmann, Thom</w:t>
-      </w:r>
+        <w:t>Cimander</w:t>
+      </w:r>
+      <w:proofErr w:type="spellEnd"/>
       <w:r>
         <w:rPr>
           <w:color w:val="000000" w:themeColor="text1"/>
           <w:lang w:val="en-US"/>
         </w:rPr>
-        <w:t>as Weber and Markus Schnappinger</w:t>
-      </w:r>
+        <w:t xml:space="preserve">, </w:t>
+      </w:r>
+      <w:r>
+        <w:rPr>
+          <w:color w:val="000000" w:themeColor="text1"/>
+          <w:lang w:val="en-US"/>
+        </w:rPr>
+        <w:t xml:space="preserve">Philipp </w:t>
+      </w:r>
+      <w:proofErr w:type="spellStart"/>
+      <w:r>
+        <w:rPr>
+          <w:color w:val="000000" w:themeColor="text1"/>
+          <w:lang w:val="en-US"/>
+        </w:rPr>
+        <w:t>Riedmann</w:t>
+      </w:r>
+      <w:proofErr w:type="spellEnd"/>
+      <w:r>
+        <w:rPr>
+          <w:color w:val="000000" w:themeColor="text1"/>
+          <w:lang w:val="en-US"/>
+        </w:rPr>
+        <w:t>, Thom</w:t>
+      </w:r>
+      <w:r>
+        <w:rPr>
+          <w:color w:val="000000" w:themeColor="text1"/>
+          <w:lang w:val="en-US"/>
+        </w:rPr>
+        <w:t xml:space="preserve">as Weber and Markus </w:t>
+      </w:r>
+      <w:proofErr w:type="spellStart"/>
+      <w:r>
+        <w:rPr>
+          <w:color w:val="000000" w:themeColor="text1"/>
+          <w:lang w:val="en-US"/>
+        </w:rPr>
+        <w:t>Schnappinger</w:t>
+      </w:r>
+      <w:proofErr w:type="spellEnd"/>
       <w:r>
         <w:rPr>
           <w:color w:val="000000" w:themeColor="text1"/>
@@ -3789,7 +4340,7 @@
           <w:lang w:eastAsia="de-DE"/>
         </w:rPr>
         <w:drawing>
-          <wp:inline distT="0" distB="0" distL="0" distR="0" wp14:anchorId="61560208" wp14:editId="3B98DCA0">
+          <wp:inline distT="0" distB="0" distL="0" distR="0" wp14:anchorId="5D1EA865" wp14:editId="7C2F11F0">
             <wp:extent cx="5760381" cy="3615070"/>
             <wp:effectExtent l="0" t="0" r="0" b="4445"/>
             <wp:docPr id="1" name="Grafik 1" descr="http://servicedesignvancouver.ca/wp-content/uploads/2014/11/DoubleDiamond.jpg"/>
@@ -3806,7 +4357,7 @@
                     </pic:cNvPicPr>
                   </pic:nvPicPr>
                   <pic:blipFill rotWithShape="1">
-                    <a:blip r:embed="rId11">
+                    <a:blip r:embed="rId13">
                       <a:extLst>
                         <a:ext uri="{28A0092B-C50C-407E-A947-70E740481C1C}">
                           <a14:useLocalDpi xmlns:a14="http://schemas.microsoft.com/office/drawing/2010/main" val="0"/>
@@ -3849,21 +4400,49 @@
           <w:lang w:val="en-US"/>
         </w:rPr>
       </w:pPr>
-      <w:r>
+      <w:proofErr w:type="gramStart"/>
+      <w:r>
+        <w:rPr>
+          <w:lang w:val="en-GB"/>
+        </w:rPr>
         <w:t>Image</w:t>
       </w:r>
       <w:r>
+        <w:rPr>
+          <w:lang w:val="en-GB"/>
+        </w:rPr>
         <w:t xml:space="preserve">  </w:t>
       </w:r>
-      <w:fldSimple w:instr=" SEQ Abb._ \* ARABIC ">
-        <w:r>
-          <w:rPr>
-            <w:noProof/>
-          </w:rPr>
-          <w:t>1</w:t>
-        </w:r>
-      </w:fldSimple>
-      <w:r>
+      <w:proofErr w:type="gramEnd"/>
+      <w:r>
+        <w:fldChar w:fldCharType="begin"/>
+      </w:r>
+      <w:r>
+        <w:rPr>
+          <w:lang w:val="en-GB"/>
+        </w:rPr>
+        <w:instrText xml:space="preserve"> SEQ Abb._ \* ARABIC </w:instrText>
+      </w:r>
+      <w:r>
+        <w:fldChar w:fldCharType="separate"/>
+      </w:r>
+      <w:r>
+        <w:rPr>
+          <w:noProof/>
+          <w:lang w:val="en-GB"/>
+        </w:rPr>
+        <w:t>1</w:t>
+      </w:r>
+      <w:r>
+        <w:rPr>
+          <w:noProof/>
+        </w:rPr>
+        <w:fldChar w:fldCharType="end"/>
+      </w:r>
+      <w:r>
+        <w:rPr>
+          <w:lang w:val="en-GB"/>
+        </w:rPr>
         <w:t xml:space="preserve"> - Double Diamond Process </w:t>
       </w:r>
       <w:r>
@@ -3878,6 +4457,7 @@
         <w:rPr>
           <w:color w:val="000000" w:themeColor="text1"/>
           <w:sz w:val="32"/>
+          <w:lang w:val="en-GB"/>
           <w14:reflection w14:blurRad="6350" w14:stA="53000" w14:stPos="0" w14:endA="300" w14:endPos="35500" w14:dist="0" w14:dir="5400000" w14:fadeDir="5400000" w14:sx="100000" w14:sy="-90000" w14:kx="0" w14:ky="0" w14:algn="bl"/>
           <w14:textOutline w14:w="0" w14:cap="flat" w14:cmpd="sng" w14:algn="ctr">
             <w14:noFill/>
@@ -3918,7 +4498,27 @@
         <w:rPr>
           <w:lang w:val="en-US"/>
         </w:rPr>
-        <w:t xml:space="preserve">Based on this cyclic user-centered design process the first month of the project will be spent on research and problem definition. </w:t>
+        <w:t xml:space="preserve">Based on this cyclic user-centered design process </w:t>
+      </w:r>
+      <w:commentRangeStart w:id="22"/>
+      <w:r>
+        <w:rPr>
+          <w:lang w:val="en-US"/>
+        </w:rPr>
+        <w:t xml:space="preserve">the first month of the project will be spent on research </w:t>
+      </w:r>
+      <w:commentRangeEnd w:id="22"/>
+      <w:r>
+        <w:rPr>
+          <w:rStyle w:val="Kommentarzeichen"/>
+        </w:rPr>
+        <w:commentReference w:id="22"/>
+      </w:r>
+      <w:r>
+        <w:rPr>
+          <w:lang w:val="en-US"/>
+        </w:rPr>
+        <w:t xml:space="preserve">and problem definition. </w:t>
       </w:r>
       <w:r>
         <w:rPr>
@@ -4181,6 +4781,7 @@
           <w:lang w:val="en-US"/>
         </w:rPr>
       </w:pPr>
+      <w:commentRangeStart w:id="23"/>
       <w:r>
         <w:rPr>
           <w:lang w:val="en-US"/>
@@ -4204,6 +4805,13 @@
           <w:lang w:val="en-US"/>
         </w:rPr>
         <w:t>scheduled regularly on Thursday</w:t>
+      </w:r>
+      <w:commentRangeEnd w:id="23"/>
+      <w:r>
+        <w:rPr>
+          <w:rStyle w:val="Kommentarzeichen"/>
+        </w:rPr>
+        <w:commentReference w:id="23"/>
       </w:r>
       <w:r>
         <w:rPr>
@@ -5363,8 +5971,16 @@
               <w:rPr>
                 <w:lang w:val="en-US"/>
               </w:rPr>
-              <w:t>Survey &amp; Questionaires</w:t>
+              <w:t xml:space="preserve">Survey &amp; </w:t>
             </w:r>
+            <w:proofErr w:type="spellStart"/>
+            <w:r>
+              <w:rPr>
+                <w:lang w:val="en-US"/>
+              </w:rPr>
+              <w:t>Questionaires</w:t>
+            </w:r>
+            <w:proofErr w:type="spellEnd"/>
           </w:p>
           <w:p>
             <w:pPr>
@@ -5377,11 +5993,19 @@
                 <w:lang w:val="en-US"/>
               </w:rPr>
             </w:pPr>
+            <w:proofErr w:type="spellStart"/>
             <w:r>
               <w:rPr>
                 <w:lang w:val="en-US"/>
               </w:rPr>
-              <w:t xml:space="preserve">Unfocus Group </w:t>
+              <w:t>Unfocus</w:t>
+            </w:r>
+            <w:proofErr w:type="spellEnd"/>
+            <w:r>
+              <w:rPr>
+                <w:lang w:val="en-US"/>
+              </w:rPr>
+              <w:t xml:space="preserve"> Group </w:t>
             </w:r>
             <w:sdt>
               <w:sdtPr>
@@ -5981,6 +6605,8 @@
             </w:r>
           </w:p>
         </w:tc>
+        <w:bookmarkStart w:id="24" w:name="_GoBack"/>
+        <w:bookmarkEnd w:id="24"/>
       </w:tr>
       <w:tr>
         <w:trPr>
@@ -6684,6 +7310,7 @@
                 <w:lang w:val="en-US"/>
               </w:rPr>
             </w:pPr>
+            <w:commentRangeStart w:id="25"/>
             <w:r>
               <w:rPr>
                 <w:b/>
@@ -6693,6 +7320,13 @@
                 <w:lang w:val="en-US"/>
               </w:rPr>
               <w:t>Discover</w:t>
+            </w:r>
+            <w:commentRangeEnd w:id="25"/>
+            <w:r>
+              <w:rPr>
+                <w:rStyle w:val="Kommentarzeichen"/>
+              </w:rPr>
+              <w:commentReference w:id="25"/>
             </w:r>
           </w:p>
         </w:tc>
@@ -7267,6 +7901,7 @@
                 <w:lang w:val="en-US"/>
               </w:rPr>
             </w:pPr>
+            <w:commentRangeStart w:id="26"/>
             <w:r>
               <w:rPr>
                 <w:b/>
@@ -7276,6 +7911,13 @@
                 <w:lang w:val="en-US"/>
               </w:rPr>
               <w:t>Define</w:t>
+            </w:r>
+            <w:commentRangeEnd w:id="26"/>
+            <w:r>
+              <w:rPr>
+                <w:rStyle w:val="Kommentarzeichen"/>
+              </w:rPr>
+              <w:commentReference w:id="26"/>
             </w:r>
           </w:p>
         </w:tc>
@@ -8468,8 +9110,952 @@
 </w:document>
 </file>
 
+<file path=word/comments.xml><?xml version="1.0" encoding="utf-8"?>
+<w:comments xmlns:wpc="http://schemas.microsoft.com/office/word/2010/wordprocessingCanvas" xmlns:mc="http://schemas.openxmlformats.org/markup-compatibility/2006" xmlns:o="urn:schemas-microsoft-com:office:office" xmlns:r="http://schemas.openxmlformats.org/officeDocument/2006/relationships" xmlns:m="http://schemas.openxmlformats.org/officeDocument/2006/math" xmlns:v="urn:schemas-microsoft-com:vml" xmlns:wp14="http://schemas.microsoft.com/office/word/2010/wordprocessingDrawing" xmlns:wp="http://schemas.openxmlformats.org/drawingml/2006/wordprocessingDrawing" xmlns:w10="urn:schemas-microsoft-com:office:word" xmlns:w="http://schemas.openxmlformats.org/wordprocessingml/2006/main" xmlns:w14="http://schemas.microsoft.com/office/word/2010/wordml" xmlns:w15="http://schemas.microsoft.com/office/word/2012/wordml" xmlns:wpg="http://schemas.microsoft.com/office/word/2010/wordprocessingGroup" xmlns:wpi="http://schemas.microsoft.com/office/word/2010/wordprocessingInk" xmlns:wne="http://schemas.microsoft.com/office/word/2006/wordml" xmlns:wps="http://schemas.microsoft.com/office/word/2010/wordprocessingShape" mc:Ignorable="w14 w15 wp14">
+  <w:comment w:id="0" w:author="Thomas Weber" w:date="2016-11-09T22:59:00Z" w:initials="TW">
+    <w:p>
+      <w:pPr>
+        <w:pStyle w:val="Kommentartext"/>
+        <w:rPr>
+          <w:lang w:val="en-GB"/>
+        </w:rPr>
+      </w:pPr>
+      <w:r>
+        <w:rPr>
+          <w:lang w:val="en-GB"/>
+        </w:rPr>
+        <w:t xml:space="preserve">From above: </w:t>
+      </w:r>
+      <w:r>
+        <w:rPr>
+          <w:lang w:val="en-GB"/>
+        </w:rPr>
+        <w:br/>
+        <w:t>“Fairy shopping” sounds more like using fairies as slaves and getting a few new ones</w:t>
+      </w:r>
+      <w:r>
+        <w:rPr>
+          <w:lang w:val="en-GB"/>
+        </w:rPr>
+        <w:br/>
+      </w:r>
+      <w:r>
+        <w:rPr>
+          <w:lang w:val="en-GB"/>
+        </w:rPr>
+        <w:br/>
+      </w:r>
+      <w:r>
+        <w:rPr>
+          <w:rStyle w:val="Kommentarzeichen"/>
+        </w:rPr>
+        <w:annotationRef/>
+      </w:r>
+      <w:r>
+        <w:rPr>
+          <w:lang w:val="en-GB"/>
+        </w:rPr>
+        <w:t>„is a useful application“</w:t>
+      </w:r>
+      <w:r>
+        <w:rPr>
+          <w:lang w:val="en-GB"/>
+        </w:rPr>
+        <w:br/>
+      </w:r>
+      <w:r>
+        <w:rPr>
+          <w:lang w:val="en-GB"/>
+        </w:rPr>
+        <w:t>Useful is an attribute that should go without saying</w:t>
+      </w:r>
+      <w:r>
+        <w:rPr>
+          <w:lang w:val="en-GB"/>
+        </w:rPr>
+        <w:br/>
+      </w:r>
+      <w:r>
+        <w:rPr>
+          <w:lang w:val="en-GB"/>
+        </w:rPr>
+        <w:br/>
+        <w:t>“At the cheapest price” -&gt; “get the best offers”</w:t>
+      </w:r>
+      <w:r>
+        <w:rPr>
+          <w:lang w:val="en-GB"/>
+        </w:rPr>
+        <w:br/>
+        <w:t>“Elisa will take care of you” -&gt; “Elisa will take care of that for you”</w:t>
+      </w:r>
+      <w:r>
+        <w:rPr>
+          <w:lang w:val="en-GB"/>
+        </w:rPr>
+        <w:br/>
+      </w:r>
+      <w:r>
+        <w:rPr>
+          <w:lang w:val="en-GB"/>
+        </w:rPr>
+        <w:br/>
+      </w:r>
+    </w:p>
+  </w:comment>
+  <w:comment w:id="1" w:author="Thomas Weber" w:date="2016-11-09T23:02:00Z" w:initials="TW">
+    <w:p>
+      <w:pPr>
+        <w:pStyle w:val="Kommentartext"/>
+      </w:pPr>
+      <w:r>
+        <w:rPr>
+          <w:rStyle w:val="Kommentarzeichen"/>
+        </w:rPr>
+        <w:annotationRef/>
+      </w:r>
+      <w:r>
+        <w:t>BUT</w:t>
+      </w:r>
+    </w:p>
+  </w:comment>
+  <w:comment w:id="2" w:author="Thomas Weber" w:date="2016-11-09T23:01:00Z" w:initials="TW">
+    <w:p>
+      <w:pPr>
+        <w:pStyle w:val="Kommentartext"/>
+        <w:rPr>
+          <w:lang w:val="en-GB"/>
+        </w:rPr>
+      </w:pPr>
+      <w:r>
+        <w:rPr>
+          <w:rStyle w:val="Kommentarzeichen"/>
+        </w:rPr>
+        <w:annotationRef/>
+      </w:r>
+      <w:proofErr w:type="gramStart"/>
+      <w:r>
+        <w:rPr>
+          <w:rStyle w:val="Kommentarzeichen"/>
+          <w:lang w:val="en-GB"/>
+        </w:rPr>
+        <w:t>annoying</w:t>
+      </w:r>
+      <w:proofErr w:type="gramEnd"/>
+      <w:r>
+        <w:rPr>
+          <w:rStyle w:val="Kommentarzeichen"/>
+          <w:lang w:val="en-GB"/>
+        </w:rPr>
+        <w:t xml:space="preserve"> stress? Looks more like annoying is a verb here </w:t>
+      </w:r>
+      <w:r>
+        <w:rPr>
+          <w:rStyle w:val="Kommentarzeichen"/>
+          <w:lang w:val="en-GB"/>
+        </w:rPr>
+        <w:t>and we are pestering the poor stress</w:t>
+      </w:r>
+    </w:p>
+  </w:comment>
+  <w:comment w:id="3" w:author="Thomas Weber" w:date="2016-11-09T23:02:00Z" w:initials="TW">
+    <w:p>
+      <w:pPr>
+        <w:pStyle w:val="Kommentartext"/>
+        <w:rPr>
+          <w:lang w:val="en-GB"/>
+        </w:rPr>
+      </w:pPr>
+      <w:r>
+        <w:rPr>
+          <w:rStyle w:val="Kommentarzeichen"/>
+        </w:rPr>
+        <w:annotationRef/>
+      </w:r>
+      <w:r>
+        <w:rPr>
+          <w:lang w:val="en-GB"/>
+        </w:rPr>
+        <w:t>„</w:t>
+      </w:r>
+      <w:proofErr w:type="gramStart"/>
+      <w:r>
+        <w:rPr>
+          <w:lang w:val="en-GB"/>
+        </w:rPr>
+        <w:t>this</w:t>
+      </w:r>
+      <w:proofErr w:type="gramEnd"/>
+      <w:r>
+        <w:rPr>
+          <w:lang w:val="en-GB"/>
+        </w:rPr>
+        <w:t>“ is a relatively weak reference</w:t>
+      </w:r>
+      <w:r>
+        <w:rPr>
+          <w:lang w:val="en-GB"/>
+        </w:rPr>
+        <w:br/>
+      </w:r>
+      <w:r>
+        <w:rPr>
+          <w:lang w:val="en-GB"/>
+        </w:rPr>
+        <w:t>“… to experience this stressful side, we want the fun part.”</w:t>
+      </w:r>
+    </w:p>
+  </w:comment>
+  <w:comment w:id="4" w:author="Thomas Weber" w:date="2016-11-09T23:03:00Z" w:initials="TW">
+    <w:p>
+      <w:pPr>
+        <w:pStyle w:val="Kommentartext"/>
+      </w:pPr>
+      <w:r>
+        <w:rPr>
+          <w:rStyle w:val="Kommentarzeichen"/>
+        </w:rPr>
+        <w:annotationRef/>
+      </w:r>
+      <w:r>
+        <w:rPr>
+          <w:lang w:val="en-GB"/>
+        </w:rPr>
+        <w:t xml:space="preserve">Just because the text is </w:t>
+      </w:r>
+      <w:proofErr w:type="spellStart"/>
+      <w:r>
+        <w:rPr>
+          <w:lang w:val="en-GB"/>
+        </w:rPr>
+        <w:t>english</w:t>
+      </w:r>
+      <w:proofErr w:type="spellEnd"/>
+      <w:r>
+        <w:rPr>
+          <w:lang w:val="en-GB"/>
+        </w:rPr>
+        <w:t xml:space="preserve"> does not change our currency … </w:t>
+      </w:r>
+      <w:r>
+        <w:t>Euros</w:t>
+      </w:r>
+    </w:p>
+  </w:comment>
+  <w:comment w:id="5" w:author="Thomas Weber" w:date="2016-11-09T23:04:00Z" w:initials="TW">
+    <w:p>
+      <w:pPr>
+        <w:pStyle w:val="Kommentartext"/>
+        <w:rPr>
+          <w:lang w:val="en-GB"/>
+        </w:rPr>
+      </w:pPr>
+      <w:r>
+        <w:rPr>
+          <w:rStyle w:val="Kommentarzeichen"/>
+        </w:rPr>
+        <w:annotationRef/>
+      </w:r>
+      <w:r>
+        <w:rPr>
+          <w:lang w:val="en-GB"/>
+        </w:rPr>
+        <w:t>Actually, there is a third scenario: You list the stuf</w:t>
+      </w:r>
+      <w:r>
+        <w:rPr>
+          <w:lang w:val="en-GB"/>
+        </w:rPr>
+        <w:t>f you need the moment you realize you need it, make a max estimation for the total price and usually stay below that.</w:t>
+      </w:r>
+    </w:p>
+  </w:comment>
+  <w:comment w:id="6" w:author="Thomas Weber" w:date="2016-11-09T23:05:00Z" w:initials="TW">
+    <w:p>
+      <w:pPr>
+        <w:pStyle w:val="Kommentartext"/>
+        <w:rPr>
+          <w:lang w:val="en-GB"/>
+        </w:rPr>
+      </w:pPr>
+      <w:r>
+        <w:rPr>
+          <w:rStyle w:val="Kommentarzeichen"/>
+        </w:rPr>
+        <w:annotationRef/>
+      </w:r>
+      <w:r>
+        <w:rPr>
+          <w:lang w:val="en-GB"/>
+        </w:rPr>
+        <w:t>Fairy experience is not an expression</w:t>
+      </w:r>
+      <w:proofErr w:type="gramStart"/>
+      <w:r>
+        <w:rPr>
+          <w:lang w:val="en-GB"/>
+        </w:rPr>
+        <w:t>.</w:t>
+      </w:r>
+      <w:proofErr w:type="gramEnd"/>
+      <w:r>
+        <w:rPr>
+          <w:lang w:val="en-GB"/>
+        </w:rPr>
+        <w:br/>
+      </w:r>
+      <w:r>
+        <w:rPr>
+          <w:lang w:val="en-GB"/>
+        </w:rPr>
+        <w:t xml:space="preserve">“Sounds like a fairy tale”? “That would be a </w:t>
+      </w:r>
+      <w:proofErr w:type="gramStart"/>
+      <w:r>
+        <w:rPr>
+          <w:lang w:val="en-GB"/>
+        </w:rPr>
+        <w:t>fair(</w:t>
+      </w:r>
+      <w:proofErr w:type="gramEnd"/>
+      <w:r>
+        <w:rPr>
+          <w:lang w:val="en-GB"/>
+        </w:rPr>
+        <w:t>l)y good experience.”</w:t>
+      </w:r>
+    </w:p>
+  </w:comment>
+  <w:comment w:id="7" w:author="Thomas Weber" w:date="2016-11-09T23:06:00Z" w:initials="TW">
+    <w:p>
+      <w:pPr>
+        <w:pStyle w:val="Kommentartext"/>
+      </w:pPr>
+      <w:r>
+        <w:rPr>
+          <w:rStyle w:val="Kommentarzeichen"/>
+        </w:rPr>
+        <w:annotationRef/>
+      </w:r>
+      <w:proofErr w:type="spellStart"/>
+      <w:r>
+        <w:t>gives</w:t>
+      </w:r>
+      <w:proofErr w:type="spellEnd"/>
+    </w:p>
+  </w:comment>
+  <w:comment w:id="8" w:author="Thomas Weber" w:date="2016-11-09T23:07:00Z" w:initials="TW">
+    <w:p>
+      <w:pPr>
+        <w:pStyle w:val="Kommentartext"/>
+        <w:rPr>
+          <w:lang w:val="en-GB"/>
+        </w:rPr>
+      </w:pPr>
+      <w:r>
+        <w:rPr>
+          <w:rStyle w:val="Kommentarzeichen"/>
+        </w:rPr>
+        <w:annotationRef/>
+      </w:r>
+      <w:r>
+        <w:rPr>
+          <w:lang w:val="en-GB"/>
+        </w:rPr>
+        <w:t>just „on your smartphone“</w:t>
+      </w:r>
+      <w:r>
+        <w:rPr>
+          <w:lang w:val="en-GB"/>
+        </w:rPr>
+        <w:br/>
+        <w:t xml:space="preserve">Not only </w:t>
+      </w:r>
+      <w:r>
+        <w:rPr>
+          <w:lang w:val="en-GB"/>
+        </w:rPr>
+        <w:t>is it clear that it is going to be a list when you start with “The Elisa shopping _list_”, the user also doesn’t really care where it is stored as long as it works.</w:t>
+      </w:r>
+    </w:p>
+  </w:comment>
+  <w:comment w:id="9" w:author="Thomas Weber" w:date="2016-11-09T23:09:00Z" w:initials="TW">
+    <w:p>
+      <w:pPr>
+        <w:pStyle w:val="Kommentartext"/>
+      </w:pPr>
+      <w:r>
+        <w:rPr>
+          <w:rStyle w:val="Kommentarzeichen"/>
+        </w:rPr>
+        <w:annotationRef/>
+      </w:r>
+      <w:proofErr w:type="spellStart"/>
+      <w:r>
+        <w:t>riiiiight</w:t>
+      </w:r>
+      <w:proofErr w:type="spellEnd"/>
+    </w:p>
+  </w:comment>
+  <w:comment w:id="10" w:author="Thomas Weber" w:date="2016-11-09T23:09:00Z" w:initials="TW">
+    <w:p>
+      <w:pPr>
+        <w:pStyle w:val="Kommentartext"/>
+        <w:rPr>
+          <w:lang w:val="en-GB"/>
+        </w:rPr>
+      </w:pPr>
+      <w:r>
+        <w:rPr>
+          <w:rStyle w:val="Kommentarzeichen"/>
+        </w:rPr>
+        <w:annotationRef/>
+      </w:r>
+      <w:r>
+        <w:rPr>
+          <w:lang w:val="en-GB"/>
+        </w:rPr>
+        <w:t>I’d say there are limits to personification of inanimate technology</w:t>
+      </w:r>
+    </w:p>
+  </w:comment>
+  <w:comment w:id="11" w:author="Thomas Weber" w:date="2016-11-09T23:10:00Z" w:initials="TW">
+    <w:p>
+      <w:pPr>
+        <w:pStyle w:val="Kommentartext"/>
+        <w:rPr>
+          <w:lang w:val="en-GB"/>
+        </w:rPr>
+      </w:pPr>
+      <w:r>
+        <w:rPr>
+          <w:rStyle w:val="Kommentarzeichen"/>
+        </w:rPr>
+        <w:annotationRef/>
+      </w:r>
+      <w:r>
+        <w:rPr>
+          <w:lang w:val="en-GB"/>
+        </w:rPr>
+        <w:t>That sounds just plain wrong …</w:t>
+      </w:r>
+    </w:p>
+  </w:comment>
+  <w:comment w:id="12" w:author="Thomas Weber" w:date="2016-11-09T23:13:00Z" w:initials="TW">
+    <w:p>
+      <w:pPr>
+        <w:pStyle w:val="Kommentartext"/>
+        <w:rPr>
+          <w:lang w:val="en-GB"/>
+        </w:rPr>
+      </w:pPr>
+      <w:r>
+        <w:rPr>
+          <w:rStyle w:val="Kommentarzeichen"/>
+        </w:rPr>
+        <w:annotationRef/>
+      </w:r>
+      <w:r>
+        <w:rPr>
+          <w:lang w:val="en-GB"/>
+        </w:rPr>
+        <w:t xml:space="preserve">Is my life with others not a subset of my life and </w:t>
+      </w:r>
+      <w:r>
+        <w:rPr>
+          <w:lang w:val="en-GB"/>
+        </w:rPr>
+        <w:t xml:space="preserve">isn’t </w:t>
+      </w:r>
+      <w:r>
+        <w:rPr>
+          <w:lang w:val="en-GB"/>
+        </w:rPr>
+        <w:t xml:space="preserve">this </w:t>
+      </w:r>
+      <w:r>
+        <w:rPr>
+          <w:lang w:val="en-GB"/>
+        </w:rPr>
+        <w:t xml:space="preserve">statement </w:t>
+      </w:r>
+      <w:r>
+        <w:rPr>
+          <w:lang w:val="en-GB"/>
+        </w:rPr>
+        <w:t xml:space="preserve">therefore </w:t>
+      </w:r>
+      <w:r>
+        <w:rPr>
+          <w:lang w:val="en-GB"/>
+        </w:rPr>
+        <w:t>redundant</w:t>
+      </w:r>
+    </w:p>
+  </w:comment>
+  <w:comment w:id="13" w:author="Thomas Weber" w:date="2016-11-09T23:14:00Z" w:initials="TW">
+    <w:p>
+      <w:pPr>
+        <w:pStyle w:val="Kommentartext"/>
+        <w:rPr>
+          <w:lang w:val="en-GB"/>
+        </w:rPr>
+      </w:pPr>
+      <w:r>
+        <w:rPr>
+          <w:rStyle w:val="Kommentarzeichen"/>
+        </w:rPr>
+        <w:annotationRef/>
+      </w:r>
+      <w:r>
+        <w:rPr>
+          <w:lang w:val="en-GB"/>
+        </w:rPr>
+        <w:t>It almost never is about „time</w:t>
+      </w:r>
+      <w:r>
+        <w:rPr>
+          <w:lang w:val="en-GB"/>
+        </w:rPr>
+        <w:t>” is usually is about number of interactions</w:t>
+      </w:r>
+    </w:p>
+  </w:comment>
+  <w:comment w:id="14" w:author="Thomas Weber" w:date="2016-11-09T23:15:00Z" w:initials="TW">
+    <w:p>
+      <w:pPr>
+        <w:pStyle w:val="Kommentartext"/>
+        <w:rPr>
+          <w:lang w:val="en-GB"/>
+        </w:rPr>
+      </w:pPr>
+      <w:r>
+        <w:rPr>
+          <w:rStyle w:val="Kommentarzeichen"/>
+        </w:rPr>
+        <w:annotationRef/>
+      </w:r>
+      <w:r>
+        <w:rPr>
+          <w:lang w:val="en-GB"/>
+        </w:rPr>
+        <w:t>This is a question for meta-resear</w:t>
+      </w:r>
+      <w:r>
+        <w:rPr>
+          <w:lang w:val="en-GB"/>
+        </w:rPr>
+        <w:t>ch into scientific methodology.</w:t>
+      </w:r>
+    </w:p>
+  </w:comment>
+  <w:comment w:id="15" w:author="Thomas Weber" w:date="2016-11-09T23:16:00Z" w:initials="TW">
+    <w:p>
+      <w:pPr>
+        <w:pStyle w:val="Kommentartext"/>
+        <w:rPr>
+          <w:lang w:val="en-GB"/>
+        </w:rPr>
+      </w:pPr>
+      <w:r>
+        <w:rPr>
+          <w:rStyle w:val="Kommentarzeichen"/>
+        </w:rPr>
+        <w:annotationRef/>
+      </w:r>
+      <w:r>
+        <w:rPr>
+          <w:rStyle w:val="Kommentarzeichen"/>
+        </w:rPr>
+        <w:annotationRef/>
+      </w:r>
+      <w:r>
+        <w:rPr>
+          <w:lang w:val="en-GB"/>
+        </w:rPr>
+        <w:t xml:space="preserve">This is purely functional, </w:t>
+      </w:r>
+      <w:r>
+        <w:rPr>
+          <w:lang w:val="en-GB"/>
+        </w:rPr>
+        <w:t>barely</w:t>
+      </w:r>
+      <w:r>
+        <w:rPr>
+          <w:lang w:val="en-GB"/>
+        </w:rPr>
+        <w:t xml:space="preserve"> UX related</w:t>
+      </w:r>
+    </w:p>
+  </w:comment>
+  <w:comment w:id="16" w:author="Thomas Weber" w:date="2016-11-09T23:17:00Z" w:initials="TW">
+    <w:p>
+      <w:pPr>
+        <w:pStyle w:val="Kommentartext"/>
+        <w:rPr>
+          <w:lang w:val="en-GB"/>
+        </w:rPr>
+      </w:pPr>
+      <w:r>
+        <w:rPr>
+          <w:rStyle w:val="Kommentarzeichen"/>
+        </w:rPr>
+        <w:annotationRef/>
+      </w:r>
+      <w:r>
+        <w:rPr>
+          <w:lang w:val="en-GB"/>
+        </w:rPr>
+        <w:t>Again this is not part of our research question but a meta question about process and methodology</w:t>
+      </w:r>
+    </w:p>
+  </w:comment>
+  <w:comment w:id="17" w:author="Thomas Weber" w:date="2016-11-09T23:18:00Z" w:initials="TW">
+    <w:p>
+      <w:pPr>
+        <w:pStyle w:val="Kommentartext"/>
+        <w:rPr>
+          <w:lang w:val="en-GB"/>
+        </w:rPr>
+      </w:pPr>
+      <w:r>
+        <w:rPr>
+          <w:rStyle w:val="Kommentarzeichen"/>
+        </w:rPr>
+        <w:annotationRef/>
+      </w:r>
+      <w:r>
+        <w:rPr>
+          <w:lang w:val="en-GB"/>
+        </w:rPr>
+        <w:t>We have 3 months … that is plenty of time</w:t>
+      </w:r>
+      <w:r>
+        <w:rPr>
+          <w:lang w:val="en-GB"/>
+        </w:rPr>
+        <w:br/>
+      </w:r>
+      <w:r>
+        <w:rPr>
+          <w:lang w:val="en-GB"/>
+        </w:rPr>
+        <w:t>Rather: “As a starting point we use proto-personas created by domain experts”</w:t>
+      </w:r>
+    </w:p>
+  </w:comment>
+  <w:comment w:id="18" w:author="Thomas Weber" w:date="2016-11-09T23:19:00Z" w:initials="TW">
+    <w:p>
+      <w:pPr>
+        <w:pStyle w:val="Kommentartext"/>
+        <w:rPr>
+          <w:lang w:val="en-GB"/>
+        </w:rPr>
+      </w:pPr>
+      <w:r>
+        <w:rPr>
+          <w:rStyle w:val="Kommentarzeichen"/>
+        </w:rPr>
+        <w:annotationRef/>
+      </w:r>
+      <w:r>
+        <w:rPr>
+          <w:lang w:val="en-GB"/>
+        </w:rPr>
+        <w:t xml:space="preserve">Since you start with „we will not describe </w:t>
+      </w:r>
+      <w:r>
+        <w:rPr>
+          <w:lang w:val="en-GB"/>
+        </w:rPr>
+        <w:t>common knowledge” it might be better to omit the part where you describe that “method cards” are “cards”</w:t>
+      </w:r>
+    </w:p>
+  </w:comment>
+  <w:comment w:id="19" w:author="Thomas Weber" w:date="2016-11-09T23:21:00Z" w:initials="TW">
+    <w:p>
+      <w:pPr>
+        <w:pStyle w:val="Kommentartext"/>
+        <w:rPr>
+          <w:lang w:val="en-GB"/>
+        </w:rPr>
+      </w:pPr>
+      <w:r>
+        <w:rPr>
+          <w:rStyle w:val="Kommentarzeichen"/>
+        </w:rPr>
+        <w:annotationRef/>
+      </w:r>
+      <w:r>
+        <w:rPr>
+          <w:lang w:val="en-GB"/>
+        </w:rPr>
+        <w:t xml:space="preserve">The distinction between </w:t>
+      </w:r>
+      <w:proofErr w:type="spellStart"/>
+      <w:r>
+        <w:rPr>
+          <w:lang w:val="en-GB"/>
+        </w:rPr>
+        <w:t>emirpical</w:t>
+      </w:r>
+      <w:proofErr w:type="spellEnd"/>
+      <w:r>
+        <w:rPr>
+          <w:lang w:val="en-GB"/>
+        </w:rPr>
+        <w:t xml:space="preserve"> and analytica</w:t>
+      </w:r>
+      <w:r>
+        <w:rPr>
+          <w:lang w:val="en-GB"/>
+        </w:rPr>
+        <w:t>l methods is a rather fundamental one so giving each a section would be a good idea. Also mentioning that we will do both might also be appropriate</w:t>
+      </w:r>
+    </w:p>
+  </w:comment>
+  <w:comment w:id="20" w:author="Thomas Weber" w:date="2016-11-09T23:22:00Z" w:initials="TW">
+    <w:p>
+      <w:pPr>
+        <w:pStyle w:val="Kommentartext"/>
+        <w:rPr>
+          <w:lang w:val="en-GB"/>
+        </w:rPr>
+      </w:pPr>
+      <w:r>
+        <w:rPr>
+          <w:rStyle w:val="Kommentarzeichen"/>
+        </w:rPr>
+        <w:annotationRef/>
+      </w:r>
+      <w:r>
+        <w:rPr>
+          <w:lang w:val="en-GB"/>
+        </w:rPr>
+        <w:t xml:space="preserve">As this is only a description of what methods we use, a description </w:t>
+      </w:r>
+      <w:r>
+        <w:rPr>
+          <w:lang w:val="en-GB"/>
+        </w:rPr>
+        <w:t>of the methods details is unnecessary</w:t>
+      </w:r>
+    </w:p>
+  </w:comment>
+  <w:comment w:id="21" w:author="Thomas Weber" w:date="2016-11-09T23:23:00Z" w:initials="TW">
+    <w:p>
+      <w:pPr>
+        <w:pStyle w:val="Kommentartext"/>
+        <w:rPr>
+          <w:lang w:val="en-GB"/>
+        </w:rPr>
+      </w:pPr>
+      <w:r>
+        <w:rPr>
+          <w:rStyle w:val="Kommentarzeichen"/>
+        </w:rPr>
+        <w:annotationRef/>
+      </w:r>
+      <w:r>
+        <w:rPr>
+          <w:lang w:val="en-GB"/>
+        </w:rPr>
+        <w:t>Important note: This evaluation should be done by domain and usability e</w:t>
+      </w:r>
+      <w:r>
+        <w:rPr>
+          <w:lang w:val="en-GB"/>
+        </w:rPr>
+        <w:t>xperts</w:t>
+      </w:r>
+    </w:p>
+  </w:comment>
+  <w:comment w:id="22" w:author="Thomas Weber" w:date="2016-11-09T23:25:00Z" w:initials="TW">
+    <w:p>
+      <w:pPr>
+        <w:pStyle w:val="Kommentartext"/>
+        <w:rPr>
+          <w:lang w:val="en-GB"/>
+        </w:rPr>
+      </w:pPr>
+      <w:r>
+        <w:rPr>
+          <w:rStyle w:val="Kommentarzeichen"/>
+        </w:rPr>
+        <w:annotationRef/>
+      </w:r>
+      <w:r>
+        <w:rPr>
+          <w:lang w:val="en-GB"/>
+        </w:rPr>
+        <w:t xml:space="preserve">Roughly the whole semester will be used for research, the first month is merely </w:t>
+      </w:r>
+      <w:r>
+        <w:rPr>
+          <w:lang w:val="en-GB"/>
+        </w:rPr>
+        <w:t>field-research with the intent of understanding domain and problem</w:t>
+      </w:r>
+    </w:p>
+  </w:comment>
+  <w:comment w:id="23" w:author="Thomas Weber" w:date="2016-11-09T23:26:00Z" w:initials="TW">
+    <w:p>
+      <w:pPr>
+        <w:pStyle w:val="Kommentartext"/>
+        <w:rPr>
+          <w:lang w:val="en-GB"/>
+        </w:rPr>
+      </w:pPr>
+      <w:r>
+        <w:rPr>
+          <w:rStyle w:val="Kommentarzeichen"/>
+        </w:rPr>
+        <w:annotationRef/>
+      </w:r>
+      <w:r>
+        <w:rPr>
+          <w:lang w:val="en-GB"/>
+        </w:rPr>
+        <w:t xml:space="preserve">Are they though? </w:t>
+      </w:r>
+    </w:p>
+  </w:comment>
+  <w:comment w:id="25" w:author="Thomas Weber" w:date="2016-11-09T23:28:00Z" w:initials="TW">
+    <w:p>
+      <w:pPr>
+        <w:pStyle w:val="Kommentartext"/>
+        <w:rPr>
+          <w:lang w:val="en-GB"/>
+        </w:rPr>
+      </w:pPr>
+      <w:r>
+        <w:rPr>
+          <w:rStyle w:val="Kommentarzeichen"/>
+        </w:rPr>
+        <w:annotationRef/>
+      </w:r>
+      <w:r>
+        <w:rPr>
+          <w:rStyle w:val="Kommentarzeichen"/>
+          <w:lang w:val="en-GB"/>
+        </w:rPr>
+        <w:t>This is part of</w:t>
+      </w:r>
+      <w:r>
+        <w:rPr>
+          <w:rStyle w:val="Kommentarzeichen"/>
+          <w:lang w:val="en-GB"/>
+        </w:rPr>
+        <w:t xml:space="preserve"> </w:t>
+      </w:r>
+      <w:r>
+        <w:rPr>
+          <w:rStyle w:val="Kommentarzeichen"/>
+          <w:lang w:val="en-GB"/>
+        </w:rPr>
+        <w:t>the develop/deliver cycle</w:t>
+      </w:r>
+      <w:r>
+        <w:rPr>
+          <w:lang w:val="en-GB"/>
+        </w:rPr>
+        <w:t xml:space="preserve"> </w:t>
+      </w:r>
+    </w:p>
+  </w:comment>
+  <w:comment w:id="26" w:author="Thomas Weber" w:date="2016-11-09T23:28:00Z" w:initials="TW">
+    <w:p>
+      <w:pPr>
+        <w:pStyle w:val="Kommentartext"/>
+        <w:rPr>
+          <w:lang w:val="en-GB"/>
+        </w:rPr>
+      </w:pPr>
+      <w:r>
+        <w:rPr>
+          <w:rStyle w:val="Kommentarzeichen"/>
+        </w:rPr>
+        <w:annotationRef/>
+      </w:r>
+      <w:r>
+        <w:rPr>
+          <w:lang w:val="en-GB"/>
+        </w:rPr>
+        <w:t xml:space="preserve">This </w:t>
+      </w:r>
+      <w:proofErr w:type="spellStart"/>
+      <w:r>
+        <w:rPr>
+          <w:lang w:val="en-GB"/>
+        </w:rPr>
+        <w:t>i</w:t>
+      </w:r>
+      <w:proofErr w:type="spellEnd"/>
+      <w:r>
+        <w:rPr>
+          <w:lang w:val="en-GB"/>
+        </w:rPr>
+        <w:t xml:space="preserve"> </w:t>
+      </w:r>
+      <w:proofErr w:type="spellStart"/>
+      <w:r>
+        <w:rPr>
+          <w:lang w:val="en-GB"/>
+        </w:rPr>
+        <w:t>spart</w:t>
+      </w:r>
+      <w:proofErr w:type="spellEnd"/>
+      <w:r>
+        <w:rPr>
+          <w:lang w:val="en-GB"/>
+        </w:rPr>
+        <w:t xml:space="preserve"> of the develop</w:t>
+      </w:r>
+      <w:r>
+        <w:rPr>
+          <w:lang w:val="en-GB"/>
+        </w:rPr>
+        <w:t>/deliver cycle</w:t>
+      </w:r>
+    </w:p>
+  </w:comment>
+</w:comments>
+</file>
+
+<file path=word/commentsExtended.xml><?xml version="1.0" encoding="utf-8"?>
+<w15:commentsEx xmlns:wpc="http://schemas.microsoft.com/office/word/2010/wordprocessingCanvas" xmlns:mc="http://schemas.openxmlformats.org/markup-compatibility/2006" xmlns:o="urn:schemas-microsoft-com:office:office" xmlns:r="http://schemas.openxmlformats.org/officeDocument/2006/relationships" xmlns:m="http://schemas.openxmlformats.org/officeDocument/2006/math" xmlns:v="urn:schemas-microsoft-com:vml" xmlns:wp14="http://schemas.microsoft.com/office/word/2010/wordprocessingDrawing" xmlns:wp="http://schemas.openxmlformats.org/drawingml/2006/wordprocessingDrawing" xmlns:w10="urn:schemas-microsoft-com:office:word" xmlns:w="http://schemas.openxmlformats.org/wordprocessingml/2006/main" xmlns:w14="http://schemas.microsoft.com/office/word/2010/wordml" xmlns:w15="http://schemas.microsoft.com/office/word/2012/wordml" xmlns:wpg="http://schemas.microsoft.com/office/word/2010/wordprocessingGroup" xmlns:wpi="http://schemas.microsoft.com/office/word/2010/wordprocessingInk" xmlns:wne="http://schemas.microsoft.com/office/word/2006/wordml" xmlns:wps="http://schemas.microsoft.com/office/word/2010/wordprocessingShape" mc:Ignorable="w14 w15 wp14">
+  <w15:commentEx w15:paraId="5C8DB0B4" w15:done="0"/>
+  <w15:commentEx w15:paraId="42C0CBEC" w15:done="0"/>
+  <w15:commentEx w15:paraId="795BF11A" w15:done="0"/>
+  <w15:commentEx w15:paraId="573D6084" w15:done="0"/>
+  <w15:commentEx w15:paraId="68AC7B59" w15:done="0"/>
+  <w15:commentEx w15:paraId="3C04E58A" w15:done="0"/>
+  <w15:commentEx w15:paraId="22E6C1AA" w15:done="0"/>
+  <w15:commentEx w15:paraId="09A06B21" w15:done="0"/>
+  <w15:commentEx w15:paraId="6A3A98B1" w15:done="0"/>
+  <w15:commentEx w15:paraId="6500B7FB" w15:done="0"/>
+  <w15:commentEx w15:paraId="679F17C9" w15:done="0"/>
+  <w15:commentEx w15:paraId="5D6060AB" w15:done="0"/>
+  <w15:commentEx w15:paraId="55697A7A" w15:done="0"/>
+  <w15:commentEx w15:paraId="4A8C8BE9" w15:done="0"/>
+  <w15:commentEx w15:paraId="0CE05193" w15:done="0"/>
+  <w15:commentEx w15:paraId="14A62569" w15:done="0"/>
+  <w15:commentEx w15:paraId="44F5D8AE" w15:done="0"/>
+  <w15:commentEx w15:paraId="5DC49CC0" w15:done="0"/>
+  <w15:commentEx w15:paraId="53A95E67" w15:done="0"/>
+  <w15:commentEx w15:paraId="3E6D68F6" w15:done="0"/>
+  <w15:commentEx w15:paraId="79952107" w15:done="0"/>
+  <w15:commentEx w15:paraId="7FF73770" w15:done="0"/>
+  <w15:commentEx w15:paraId="1BEE1919" w15:done="0"/>
+  <w15:commentEx w15:paraId="36EAB298" w15:done="0"/>
+  <w15:commentEx w15:paraId="43042F01" w15:done="0"/>
+  <w15:commentEx w15:paraId="24B32AD2" w15:done="0"/>
+</w15:commentsEx>
+</file>
+
 <file path=word/endnotes.xml><?xml version="1.0" encoding="utf-8"?>
-<w:endnotes xmlns:wpc="http://schemas.microsoft.com/office/word/2010/wordprocessingCanvas" xmlns:cx="http://schemas.microsoft.com/office/drawing/2014/chartex" xmlns:cx1="http://schemas.microsoft.com/office/drawing/2015/9/8/chartex" xmlns:cx2="http://schemas.microsoft.com/office/drawing/2015/10/21/chartex" xmlns:mc="http://schemas.openxmlformats.org/markup-compatibility/2006" xmlns:o="urn:schemas-microsoft-com:office:office" xmlns:r="http://schemas.openxmlformats.org/officeDocument/2006/relationships" xmlns:m="http://schemas.openxmlformats.org/officeDocument/2006/math" xmlns:v="urn:schemas-microsoft-com:vml" xmlns:wp14="http://schemas.microsoft.com/office/word/2010/wordprocessingDrawing" xmlns:wp="http://schemas.openxmlformats.org/drawingml/2006/wordprocessingDrawing" xmlns:w10="urn:schemas-microsoft-com:office:word" xmlns:w="http://schemas.openxmlformats.org/wordprocessingml/2006/main" xmlns:w14="http://schemas.microsoft.com/office/word/2010/wordml" xmlns:w15="http://schemas.microsoft.com/office/word/2012/wordml" xmlns:w16se="http://schemas.microsoft.com/office/word/2015/wordml/symex" xmlns:wpg="http://schemas.microsoft.com/office/word/2010/wordprocessingGroup" xmlns:wpi="http://schemas.microsoft.com/office/word/2010/wordprocessingInk" xmlns:wne="http://schemas.microsoft.com/office/word/2006/wordml" xmlns:wps="http://schemas.microsoft.com/office/word/2010/wordprocessingShape" mc:Ignorable="w14 w15 w16se wp14">
+<w:endnotes xmlns:wpc="http://schemas.microsoft.com/office/word/2010/wordprocessingCanvas" xmlns:mc="http://schemas.openxmlformats.org/markup-compatibility/2006" xmlns:o="urn:schemas-microsoft-com:office:office" xmlns:r="http://schemas.openxmlformats.org/officeDocument/2006/relationships" xmlns:m="http://schemas.openxmlformats.org/officeDocument/2006/math" xmlns:v="urn:schemas-microsoft-com:vml" xmlns:wp14="http://schemas.microsoft.com/office/word/2010/wordprocessingDrawing" xmlns:wp="http://schemas.openxmlformats.org/drawingml/2006/wordprocessingDrawing" xmlns:w10="urn:schemas-microsoft-com:office:word" xmlns:w="http://schemas.openxmlformats.org/wordprocessingml/2006/main" xmlns:w14="http://schemas.microsoft.com/office/word/2010/wordml" xmlns:w15="http://schemas.microsoft.com/office/word/2012/wordml" xmlns:wpg="http://schemas.microsoft.com/office/word/2010/wordprocessingGroup" xmlns:wpi="http://schemas.microsoft.com/office/word/2010/wordprocessingInk" xmlns:wne="http://schemas.microsoft.com/office/word/2006/wordml" xmlns:wps="http://schemas.microsoft.com/office/word/2010/wordprocessingShape" mc:Ignorable="w14 w15 wp14">
   <w:endnote w:type="separator" w:id="-1">
     <w:p>
       <w:pPr>
@@ -8494,7 +10080,7 @@
 </file>
 
 <file path=word/footnotes.xml><?xml version="1.0" encoding="utf-8"?>
-<w:footnotes xmlns:wpc="http://schemas.microsoft.com/office/word/2010/wordprocessingCanvas" xmlns:cx="http://schemas.microsoft.com/office/drawing/2014/chartex" xmlns:cx1="http://schemas.microsoft.com/office/drawing/2015/9/8/chartex" xmlns:cx2="http://schemas.microsoft.com/office/drawing/2015/10/21/chartex" xmlns:mc="http://schemas.openxmlformats.org/markup-compatibility/2006" xmlns:o="urn:schemas-microsoft-com:office:office" xmlns:r="http://schemas.openxmlformats.org/officeDocument/2006/relationships" xmlns:m="http://schemas.openxmlformats.org/officeDocument/2006/math" xmlns:v="urn:schemas-microsoft-com:vml" xmlns:wp14="http://schemas.microsoft.com/office/word/2010/wordprocessingDrawing" xmlns:wp="http://schemas.openxmlformats.org/drawingml/2006/wordprocessingDrawing" xmlns:w10="urn:schemas-microsoft-com:office:word" xmlns:w="http://schemas.openxmlformats.org/wordprocessingml/2006/main" xmlns:w14="http://schemas.microsoft.com/office/word/2010/wordml" xmlns:w15="http://schemas.microsoft.com/office/word/2012/wordml" xmlns:w16se="http://schemas.microsoft.com/office/word/2015/wordml/symex" xmlns:wpg="http://schemas.microsoft.com/office/word/2010/wordprocessingGroup" xmlns:wpi="http://schemas.microsoft.com/office/word/2010/wordprocessingInk" xmlns:wne="http://schemas.microsoft.com/office/word/2006/wordml" xmlns:wps="http://schemas.microsoft.com/office/word/2010/wordprocessingShape" mc:Ignorable="w14 w15 w16se wp14">
+<w:footnotes xmlns:wpc="http://schemas.microsoft.com/office/word/2010/wordprocessingCanvas" xmlns:mc="http://schemas.openxmlformats.org/markup-compatibility/2006" xmlns:o="urn:schemas-microsoft-com:office:office" xmlns:r="http://schemas.openxmlformats.org/officeDocument/2006/relationships" xmlns:m="http://schemas.openxmlformats.org/officeDocument/2006/math" xmlns:v="urn:schemas-microsoft-com:vml" xmlns:wp14="http://schemas.microsoft.com/office/word/2010/wordprocessingDrawing" xmlns:wp="http://schemas.openxmlformats.org/drawingml/2006/wordprocessingDrawing" xmlns:w10="urn:schemas-microsoft-com:office:word" xmlns:w="http://schemas.openxmlformats.org/wordprocessingml/2006/main" xmlns:w14="http://schemas.microsoft.com/office/word/2010/wordml" xmlns:w15="http://schemas.microsoft.com/office/word/2012/wordml" xmlns:wpg="http://schemas.microsoft.com/office/word/2010/wordprocessingGroup" xmlns:wpi="http://schemas.microsoft.com/office/word/2010/wordprocessingInk" xmlns:wne="http://schemas.microsoft.com/office/word/2006/wordml" xmlns:wps="http://schemas.microsoft.com/office/word/2010/wordprocessingShape" mc:Ignorable="w14 w15 wp14">
   <w:footnote w:type="separator" w:id="-1">
     <w:p>
       <w:pPr>
@@ -8547,7 +10133,7 @@
 </file>
 
 <file path=word/numbering.xml><?xml version="1.0" encoding="utf-8"?>
-<w:numbering xmlns:wpc="http://schemas.microsoft.com/office/word/2010/wordprocessingCanvas" xmlns:cx="http://schemas.microsoft.com/office/drawing/2014/chartex" xmlns:cx1="http://schemas.microsoft.com/office/drawing/2015/9/8/chartex" xmlns:cx2="http://schemas.microsoft.com/office/drawing/2015/10/21/chartex" xmlns:mc="http://schemas.openxmlformats.org/markup-compatibility/2006" xmlns:o="urn:schemas-microsoft-com:office:office" xmlns:r="http://schemas.openxmlformats.org/officeDocument/2006/relationships" xmlns:m="http://schemas.openxmlformats.org/officeDocument/2006/math" xmlns:v="urn:schemas-microsoft-com:vml" xmlns:wp14="http://schemas.microsoft.com/office/word/2010/wordprocessingDrawing" xmlns:wp="http://schemas.openxmlformats.org/drawingml/2006/wordprocessingDrawing" xmlns:w10="urn:schemas-microsoft-com:office:word" xmlns:w="http://schemas.openxmlformats.org/wordprocessingml/2006/main" xmlns:w14="http://schemas.microsoft.com/office/word/2010/wordml" xmlns:w15="http://schemas.microsoft.com/office/word/2012/wordml" xmlns:w16se="http://schemas.microsoft.com/office/word/2015/wordml/symex" xmlns:wpg="http://schemas.microsoft.com/office/word/2010/wordprocessingGroup" xmlns:wpi="http://schemas.microsoft.com/office/word/2010/wordprocessingInk" xmlns:wne="http://schemas.microsoft.com/office/word/2006/wordml" xmlns:wps="http://schemas.microsoft.com/office/word/2010/wordprocessingShape" mc:Ignorable="w14 w15 w16se wp14">
+<w:numbering xmlns:wpc="http://schemas.microsoft.com/office/word/2010/wordprocessingCanvas" xmlns:mc="http://schemas.openxmlformats.org/markup-compatibility/2006" xmlns:o="urn:schemas-microsoft-com:office:office" xmlns:r="http://schemas.openxmlformats.org/officeDocument/2006/relationships" xmlns:m="http://schemas.openxmlformats.org/officeDocument/2006/math" xmlns:v="urn:schemas-microsoft-com:vml" xmlns:wp14="http://schemas.microsoft.com/office/word/2010/wordprocessingDrawing" xmlns:wp="http://schemas.openxmlformats.org/drawingml/2006/wordprocessingDrawing" xmlns:w10="urn:schemas-microsoft-com:office:word" xmlns:w="http://schemas.openxmlformats.org/wordprocessingml/2006/main" xmlns:w14="http://schemas.microsoft.com/office/word/2010/wordml" xmlns:w15="http://schemas.microsoft.com/office/word/2012/wordml" xmlns:wpg="http://schemas.microsoft.com/office/word/2010/wordprocessingGroup" xmlns:wpi="http://schemas.microsoft.com/office/word/2010/wordprocessingInk" xmlns:wne="http://schemas.microsoft.com/office/word/2006/wordml" xmlns:wps="http://schemas.microsoft.com/office/word/2010/wordprocessingShape" mc:Ignorable="w14 w15 wp14">
   <w:abstractNum w:abstractNumId="0" w15:restartNumberingAfterBreak="0">
     <w:nsid w:val="01443F98"/>
     <w:multiLevelType w:val="hybridMultilevel"/>
@@ -10059,8 +11645,16 @@
 </w:numbering>
 </file>
 
+<file path=word/people.xml><?xml version="1.0" encoding="utf-8"?>
+<w15:people xmlns:wpc="http://schemas.microsoft.com/office/word/2010/wordprocessingCanvas" xmlns:mc="http://schemas.openxmlformats.org/markup-compatibility/2006" xmlns:o="urn:schemas-microsoft-com:office:office" xmlns:r="http://schemas.openxmlformats.org/officeDocument/2006/relationships" xmlns:m="http://schemas.openxmlformats.org/officeDocument/2006/math" xmlns:v="urn:schemas-microsoft-com:vml" xmlns:wp14="http://schemas.microsoft.com/office/word/2010/wordprocessingDrawing" xmlns:wp="http://schemas.openxmlformats.org/drawingml/2006/wordprocessingDrawing" xmlns:w10="urn:schemas-microsoft-com:office:word" xmlns:w="http://schemas.openxmlformats.org/wordprocessingml/2006/main" xmlns:w14="http://schemas.microsoft.com/office/word/2010/wordml" xmlns:w15="http://schemas.microsoft.com/office/word/2012/wordml" xmlns:wpg="http://schemas.microsoft.com/office/word/2010/wordprocessingGroup" xmlns:wpi="http://schemas.microsoft.com/office/word/2010/wordprocessingInk" xmlns:wne="http://schemas.microsoft.com/office/word/2006/wordml" xmlns:wps="http://schemas.microsoft.com/office/word/2010/wordprocessingShape" mc:Ignorable="w14 w15 wp14">
+  <w15:person w15:author="Thomas Weber">
+    <w15:presenceInfo w15:providerId="Windows Live" w15:userId="d20cb82f5dd9e31d"/>
+  </w15:person>
+</w15:people>
+</file>
+
 <file path=word/styles.xml><?xml version="1.0" encoding="utf-8"?>
-<w:styles xmlns:mc="http://schemas.openxmlformats.org/markup-compatibility/2006" xmlns:r="http://schemas.openxmlformats.org/officeDocument/2006/relationships" xmlns:w="http://schemas.openxmlformats.org/wordprocessingml/2006/main" xmlns:w14="http://schemas.microsoft.com/office/word/2010/wordml" xmlns:w15="http://schemas.microsoft.com/office/word/2012/wordml" xmlns:w16se="http://schemas.microsoft.com/office/word/2015/wordml/symex" mc:Ignorable="w14 w15 w16se">
+<w:styles xmlns:mc="http://schemas.openxmlformats.org/markup-compatibility/2006" xmlns:r="http://schemas.openxmlformats.org/officeDocument/2006/relationships" xmlns:w="http://schemas.openxmlformats.org/wordprocessingml/2006/main" xmlns:w14="http://schemas.microsoft.com/office/word/2010/wordml" xmlns:w15="http://schemas.microsoft.com/office/word/2012/wordml" mc:Ignorable="w14 w15">
   <w:docDefaults>
     <w:rPrDefault>
       <w:rPr>
@@ -10076,7 +11670,7 @@
       </w:pPr>
     </w:pPrDefault>
   </w:docDefaults>
-  <w:latentStyles w:defLockedState="0" w:defUIPriority="99" w:defSemiHidden="0" w:defUnhideWhenUsed="0" w:defQFormat="0" w:count="372">
+  <w:latentStyles w:defLockedState="0" w:defUIPriority="99" w:defSemiHidden="0" w:defUnhideWhenUsed="0" w:defQFormat="0" w:count="371">
     <w:lsdException w:name="Normal" w:uiPriority="0" w:qFormat="1"/>
     <w:lsdException w:name="heading 1" w:uiPriority="9" w:qFormat="1"/>
     <w:lsdException w:name="heading 2" w:semiHidden="1" w:uiPriority="9" w:unhideWhenUsed="1" w:qFormat="1"/>
@@ -10448,7 +12042,6 @@
     <w:lsdException w:name="List Table 5 Dark Accent 6" w:uiPriority="50"/>
     <w:lsdException w:name="List Table 6 Colorful Accent 6" w:uiPriority="51"/>
     <w:lsdException w:name="List Table 7 Colorful Accent 6" w:uiPriority="52"/>
-    <w:lsdException w:name="Mention" w:semiHidden="1" w:unhideWhenUsed="1"/>
   </w:latentStyles>
   <w:style w:type="paragraph" w:default="1" w:styleId="Standard">
     <w:name w:val="Normal"/>
@@ -11235,6 +12828,104 @@
       </w:tcPr>
     </w:tblStylePr>
   </w:style>
+  <w:style w:type="character" w:styleId="Kommentarzeichen">
+    <w:name w:val="annotation reference"/>
+    <w:basedOn w:val="Absatz-Standardschriftart"/>
+    <w:uiPriority w:val="99"/>
+    <w:semiHidden/>
+    <w:unhideWhenUsed/>
+    <w:rsid w:val="00BA6CCF"/>
+    <w:rPr>
+      <w:sz w:val="16"/>
+      <w:szCs w:val="16"/>
+    </w:rPr>
+  </w:style>
+  <w:style w:type="paragraph" w:styleId="Kommentartext">
+    <w:name w:val="annotation text"/>
+    <w:basedOn w:val="Standard"/>
+    <w:link w:val="KommentartextZchn"/>
+    <w:uiPriority w:val="99"/>
+    <w:semiHidden/>
+    <w:unhideWhenUsed/>
+    <w:rsid w:val="00BA6CCF"/>
+    <w:pPr>
+      <w:spacing w:line="240" w:lineRule="auto"/>
+    </w:pPr>
+    <w:rPr>
+      <w:sz w:val="20"/>
+      <w:szCs w:val="20"/>
+    </w:rPr>
+  </w:style>
+  <w:style w:type="character" w:customStyle="1" w:styleId="KommentartextZchn">
+    <w:name w:val="Kommentartext Zchn"/>
+    <w:basedOn w:val="Absatz-Standardschriftart"/>
+    <w:link w:val="Kommentartext"/>
+    <w:uiPriority w:val="99"/>
+    <w:semiHidden/>
+    <w:rsid w:val="00BA6CCF"/>
+    <w:rPr>
+      <w:sz w:val="20"/>
+      <w:szCs w:val="20"/>
+    </w:rPr>
+  </w:style>
+  <w:style w:type="paragraph" w:styleId="Kommentarthema">
+    <w:name w:val="annotation subject"/>
+    <w:basedOn w:val="Kommentartext"/>
+    <w:next w:val="Kommentartext"/>
+    <w:link w:val="KommentarthemaZchn"/>
+    <w:uiPriority w:val="99"/>
+    <w:semiHidden/>
+    <w:unhideWhenUsed/>
+    <w:rsid w:val="00BA6CCF"/>
+    <w:rPr>
+      <w:b/>
+      <w:bCs/>
+    </w:rPr>
+  </w:style>
+  <w:style w:type="character" w:customStyle="1" w:styleId="KommentarthemaZchn">
+    <w:name w:val="Kommentarthema Zchn"/>
+    <w:basedOn w:val="KommentartextZchn"/>
+    <w:link w:val="Kommentarthema"/>
+    <w:uiPriority w:val="99"/>
+    <w:semiHidden/>
+    <w:rsid w:val="00BA6CCF"/>
+    <w:rPr>
+      <w:b/>
+      <w:bCs/>
+      <w:sz w:val="20"/>
+      <w:szCs w:val="20"/>
+    </w:rPr>
+  </w:style>
+  <w:style w:type="paragraph" w:styleId="Sprechblasentext">
+    <w:name w:val="Balloon Text"/>
+    <w:basedOn w:val="Standard"/>
+    <w:link w:val="SprechblasentextZchn"/>
+    <w:uiPriority w:val="99"/>
+    <w:semiHidden/>
+    <w:unhideWhenUsed/>
+    <w:rsid w:val="00BA6CCF"/>
+    <w:pPr>
+      <w:spacing w:after="0" w:line="240" w:lineRule="auto"/>
+    </w:pPr>
+    <w:rPr>
+      <w:rFonts w:ascii="Segoe UI" w:hAnsi="Segoe UI" w:cs="Segoe UI"/>
+      <w:sz w:val="18"/>
+      <w:szCs w:val="18"/>
+    </w:rPr>
+  </w:style>
+  <w:style w:type="character" w:customStyle="1" w:styleId="SprechblasentextZchn">
+    <w:name w:val="Sprechblasentext Zchn"/>
+    <w:basedOn w:val="Absatz-Standardschriftart"/>
+    <w:link w:val="Sprechblasentext"/>
+    <w:uiPriority w:val="99"/>
+    <w:semiHidden/>
+    <w:rsid w:val="00BA6CCF"/>
+    <w:rPr>
+      <w:rFonts w:ascii="Segoe UI" w:hAnsi="Segoe UI" w:cs="Segoe UI"/>
+      <w:sz w:val="18"/>
+      <w:szCs w:val="18"/>
+    </w:rPr>
+  </w:style>
 </w:styles>
 </file>
 
@@ -11735,7 +13426,7 @@
 </file>
 
 <file path=customXml/itemProps2.xml><?xml version="1.0" encoding="utf-8"?>
-<ds:datastoreItem xmlns:ds="http://schemas.openxmlformats.org/officeDocument/2006/customXml" ds:itemID="{742303A4-E2E4-4735-BC1D-8DF64E4FB140}">
+<ds:datastoreItem xmlns:ds="http://schemas.openxmlformats.org/officeDocument/2006/customXml" ds:itemID="{C8D389B1-273F-41F2-B29A-86A0BF884487}">
   <ds:schemaRefs>
     <ds:schemaRef ds:uri="http://schemas.openxmlformats.org/officeDocument/2006/bibliography"/>
   </ds:schemaRefs>

</xml_diff>